<commit_message>
Improved insights and downloaded offline data since Quandl api went down.
</commit_message>
<xml_diff>
--- a/Assignment 2/Reports/miraguha_DIAML_Assignment2.docx
+++ b/Assignment 2/Reports/miraguha_DIAML_Assignment2.docx
@@ -328,32 +328,1713 @@
         </w:pict>
       </w:r>
     </w:p>
-    <w:p>
-      <w:pPr>
-        <w:rPr>
-          <w:sz w:val="28"/>
-          <w:szCs w:val="28"/>
-        </w:rPr>
-      </w:pPr>
+    <w:sdt>
+      <w:sdtPr>
+        <w:id w:val="1015804726"/>
+        <w:docPartObj>
+          <w:docPartGallery w:val="Table of Contents"/>
+          <w:docPartUnique/>
+        </w:docPartObj>
+      </w:sdtPr>
+      <w:sdtEndPr>
+        <w:rPr>
+          <w:noProof/>
+          <w:kern w:val="2"/>
+          <w:sz w:val="24"/>
+          <w:szCs w:val="24"/>
+          <w14:ligatures w14:val="standardContextual"/>
+        </w:rPr>
+      </w:sdtEndPr>
+      <w:sdtContent>
+        <w:p>
+          <w:pPr>
+            <w:pStyle w:val="TOCHeading"/>
+          </w:pPr>
+          <w:r>
+            <w:t>Table of Contents</w:t>
+          </w:r>
+        </w:p>
+        <w:p>
+          <w:pPr>
+            <w:pStyle w:val="TOC1"/>
+            <w:tabs>
+              <w:tab w:val="right" w:leader="dot" w:pos="9350"/>
+            </w:tabs>
+            <w:rPr>
+              <w:noProof/>
+            </w:rPr>
+          </w:pPr>
+          <w:r>
+            <w:fldChar w:fldCharType="begin"/>
+          </w:r>
+          <w:r>
+            <w:instrText xml:space="preserve"> TOC \o "1-3" \h \z \u </w:instrText>
+          </w:r>
+          <w:r>
+            <w:fldChar w:fldCharType="separate"/>
+          </w:r>
+          <w:hyperlink w:anchor="_Toc177397439" w:history="1">
+            <w:r>
+              <w:rPr>
+                <w:rStyle w:val="Hyperlink"/>
+                <w:noProof/>
+              </w:rPr>
+              <w:t>Libraries Used:</w:t>
+            </w:r>
+            <w:r>
+              <w:rPr>
+                <w:noProof/>
+                <w:webHidden/>
+              </w:rPr>
+              <w:tab/>
+            </w:r>
+            <w:r>
+              <w:rPr>
+                <w:noProof/>
+                <w:webHidden/>
+              </w:rPr>
+              <w:fldChar w:fldCharType="begin"/>
+            </w:r>
+            <w:r>
+              <w:rPr>
+                <w:noProof/>
+                <w:webHidden/>
+              </w:rPr>
+              <w:instrText xml:space="preserve"> PAGEREF _Toc177397439 \h </w:instrText>
+            </w:r>
+            <w:r>
+              <w:rPr>
+                <w:noProof/>
+                <w:webHidden/>
+              </w:rPr>
+            </w:r>
+            <w:r>
+              <w:rPr>
+                <w:noProof/>
+                <w:webHidden/>
+              </w:rPr>
+              <w:fldChar w:fldCharType="separate"/>
+            </w:r>
+            <w:r>
+              <w:rPr>
+                <w:noProof/>
+                <w:webHidden/>
+              </w:rPr>
+              <w:t>3</w:t>
+            </w:r>
+            <w:r>
+              <w:rPr>
+                <w:noProof/>
+                <w:webHidden/>
+              </w:rPr>
+              <w:fldChar w:fldCharType="end"/>
+            </w:r>
+          </w:hyperlink>
+        </w:p>
+        <w:p>
+          <w:pPr>
+            <w:pStyle w:val="TOC1"/>
+            <w:tabs>
+              <w:tab w:val="right" w:leader="dot" w:pos="9350"/>
+            </w:tabs>
+            <w:rPr>
+              <w:noProof/>
+            </w:rPr>
+          </w:pPr>
+          <w:hyperlink w:anchor="_Toc177397440" w:history="1">
+            <w:r>
+              <w:rPr>
+                <w:rStyle w:val="Hyperlink"/>
+                <w:noProof/>
+              </w:rPr>
+              <w:t>Introduction:</w:t>
+            </w:r>
+            <w:r>
+              <w:rPr>
+                <w:noProof/>
+                <w:webHidden/>
+              </w:rPr>
+              <w:tab/>
+            </w:r>
+            <w:r>
+              <w:rPr>
+                <w:noProof/>
+                <w:webHidden/>
+              </w:rPr>
+              <w:fldChar w:fldCharType="begin"/>
+            </w:r>
+            <w:r>
+              <w:rPr>
+                <w:noProof/>
+                <w:webHidden/>
+              </w:rPr>
+              <w:instrText xml:space="preserve"> PAGEREF _Toc177397440 \h </w:instrText>
+            </w:r>
+            <w:r>
+              <w:rPr>
+                <w:noProof/>
+                <w:webHidden/>
+              </w:rPr>
+            </w:r>
+            <w:r>
+              <w:rPr>
+                <w:noProof/>
+                <w:webHidden/>
+              </w:rPr>
+              <w:fldChar w:fldCharType="separate"/>
+            </w:r>
+            <w:r>
+              <w:rPr>
+                <w:noProof/>
+                <w:webHidden/>
+              </w:rPr>
+              <w:t>3</w:t>
+            </w:r>
+            <w:r>
+              <w:rPr>
+                <w:noProof/>
+                <w:webHidden/>
+              </w:rPr>
+              <w:fldChar w:fldCharType="end"/>
+            </w:r>
+          </w:hyperlink>
+        </w:p>
+        <w:p>
+          <w:pPr>
+            <w:pStyle w:val="TOC1"/>
+            <w:tabs>
+              <w:tab w:val="right" w:leader="dot" w:pos="9350"/>
+            </w:tabs>
+            <w:rPr>
+              <w:noProof/>
+            </w:rPr>
+          </w:pPr>
+          <w:hyperlink w:anchor="_Toc177397441" w:history="1">
+            <w:r>
+              <w:rPr>
+                <w:rStyle w:val="Hyperlink"/>
+                <w:noProof/>
+              </w:rPr>
+              <w:t>Question 1 Report:</w:t>
+            </w:r>
+            <w:r>
+              <w:rPr>
+                <w:noProof/>
+                <w:webHidden/>
+              </w:rPr>
+              <w:tab/>
+            </w:r>
+            <w:r>
+              <w:rPr>
+                <w:noProof/>
+                <w:webHidden/>
+              </w:rPr>
+              <w:fldChar w:fldCharType="begin"/>
+            </w:r>
+            <w:r>
+              <w:rPr>
+                <w:noProof/>
+                <w:webHidden/>
+              </w:rPr>
+              <w:instrText xml:space="preserve"> PAGEREF _Toc177397441 \h </w:instrText>
+            </w:r>
+            <w:r>
+              <w:rPr>
+                <w:noProof/>
+                <w:webHidden/>
+              </w:rPr>
+            </w:r>
+            <w:r>
+              <w:rPr>
+                <w:noProof/>
+                <w:webHidden/>
+              </w:rPr>
+              <w:fldChar w:fldCharType="separate"/>
+            </w:r>
+            <w:r>
+              <w:rPr>
+                <w:noProof/>
+                <w:webHidden/>
+              </w:rPr>
+              <w:t>4</w:t>
+            </w:r>
+            <w:r>
+              <w:rPr>
+                <w:noProof/>
+                <w:webHidden/>
+              </w:rPr>
+              <w:fldChar w:fldCharType="end"/>
+            </w:r>
+          </w:hyperlink>
+        </w:p>
+        <w:p>
+          <w:pPr>
+            <w:pStyle w:val="TOC2"/>
+            <w:tabs>
+              <w:tab w:val="right" w:leader="dot" w:pos="9350"/>
+            </w:tabs>
+            <w:rPr>
+              <w:noProof/>
+            </w:rPr>
+          </w:pPr>
+          <w:hyperlink w:anchor="_Toc177397442" w:history="1">
+            <w:r>
+              <w:rPr>
+                <w:rStyle w:val="Hyperlink"/>
+                <w:noProof/>
+              </w:rPr>
+              <w:t>Methodology</w:t>
+            </w:r>
+            <w:r>
+              <w:rPr>
+                <w:noProof/>
+                <w:webHidden/>
+              </w:rPr>
+              <w:tab/>
+            </w:r>
+            <w:r>
+              <w:rPr>
+                <w:noProof/>
+                <w:webHidden/>
+              </w:rPr>
+              <w:fldChar w:fldCharType="begin"/>
+            </w:r>
+            <w:r>
+              <w:rPr>
+                <w:noProof/>
+                <w:webHidden/>
+              </w:rPr>
+              <w:instrText xml:space="preserve"> PAGEREF _Toc177397442 \h </w:instrText>
+            </w:r>
+            <w:r>
+              <w:rPr>
+                <w:noProof/>
+                <w:webHidden/>
+              </w:rPr>
+            </w:r>
+            <w:r>
+              <w:rPr>
+                <w:noProof/>
+                <w:webHidden/>
+              </w:rPr>
+              <w:fldChar w:fldCharType="separate"/>
+            </w:r>
+            <w:r>
+              <w:rPr>
+                <w:noProof/>
+                <w:webHidden/>
+              </w:rPr>
+              <w:t>4</w:t>
+            </w:r>
+            <w:r>
+              <w:rPr>
+                <w:noProof/>
+                <w:webHidden/>
+              </w:rPr>
+              <w:fldChar w:fldCharType="end"/>
+            </w:r>
+          </w:hyperlink>
+        </w:p>
+        <w:p>
+          <w:pPr>
+            <w:pStyle w:val="TOC2"/>
+            <w:tabs>
+              <w:tab w:val="right" w:leader="dot" w:pos="9350"/>
+            </w:tabs>
+            <w:rPr>
+              <w:noProof/>
+            </w:rPr>
+          </w:pPr>
+          <w:hyperlink w:anchor="_Toc177397443" w:history="1">
+            <w:r>
+              <w:rPr>
+                <w:rStyle w:val="Hyperlink"/>
+                <w:noProof/>
+              </w:rPr>
+              <w:t>Results</w:t>
+            </w:r>
+            <w:r>
+              <w:rPr>
+                <w:noProof/>
+                <w:webHidden/>
+              </w:rPr>
+              <w:tab/>
+            </w:r>
+            <w:r>
+              <w:rPr>
+                <w:noProof/>
+                <w:webHidden/>
+              </w:rPr>
+              <w:fldChar w:fldCharType="begin"/>
+            </w:r>
+            <w:r>
+              <w:rPr>
+                <w:noProof/>
+                <w:webHidden/>
+              </w:rPr>
+              <w:instrText xml:space="preserve"> PAGEREF _Toc177397443 \h </w:instrText>
+            </w:r>
+            <w:r>
+              <w:rPr>
+                <w:noProof/>
+                <w:webHidden/>
+              </w:rPr>
+            </w:r>
+            <w:r>
+              <w:rPr>
+                <w:noProof/>
+                <w:webHidden/>
+              </w:rPr>
+              <w:fldChar w:fldCharType="separate"/>
+            </w:r>
+            <w:r>
+              <w:rPr>
+                <w:noProof/>
+                <w:webHidden/>
+              </w:rPr>
+              <w:t>4</w:t>
+            </w:r>
+            <w:r>
+              <w:rPr>
+                <w:noProof/>
+                <w:webHidden/>
+              </w:rPr>
+              <w:fldChar w:fldCharType="end"/>
+            </w:r>
+          </w:hyperlink>
+        </w:p>
+        <w:p>
+          <w:pPr>
+            <w:pStyle w:val="TOC2"/>
+            <w:tabs>
+              <w:tab w:val="right" w:leader="dot" w:pos="9350"/>
+            </w:tabs>
+            <w:rPr>
+              <w:noProof/>
+            </w:rPr>
+          </w:pPr>
+          <w:hyperlink w:anchor="_Toc177397444" w:history="1">
+            <w:r>
+              <w:rPr>
+                <w:rStyle w:val="Hyperlink"/>
+                <w:noProof/>
+              </w:rPr>
+              <w:t>Analysis and Insights</w:t>
+            </w:r>
+            <w:r>
+              <w:rPr>
+                <w:noProof/>
+                <w:webHidden/>
+              </w:rPr>
+              <w:tab/>
+            </w:r>
+            <w:r>
+              <w:rPr>
+                <w:noProof/>
+                <w:webHidden/>
+              </w:rPr>
+              <w:fldChar w:fldCharType="begin"/>
+            </w:r>
+            <w:r>
+              <w:rPr>
+                <w:noProof/>
+                <w:webHidden/>
+              </w:rPr>
+              <w:instrText xml:space="preserve"> PAGEREF _Toc177397444 \h </w:instrText>
+            </w:r>
+            <w:r>
+              <w:rPr>
+                <w:noProof/>
+                <w:webHidden/>
+              </w:rPr>
+            </w:r>
+            <w:r>
+              <w:rPr>
+                <w:noProof/>
+                <w:webHidden/>
+              </w:rPr>
+              <w:fldChar w:fldCharType="separate"/>
+            </w:r>
+            <w:r>
+              <w:rPr>
+                <w:noProof/>
+                <w:webHidden/>
+              </w:rPr>
+              <w:t>7</w:t>
+            </w:r>
+            <w:r>
+              <w:rPr>
+                <w:noProof/>
+                <w:webHidden/>
+              </w:rPr>
+              <w:fldChar w:fldCharType="end"/>
+            </w:r>
+          </w:hyperlink>
+        </w:p>
+        <w:p>
+          <w:pPr>
+            <w:pStyle w:val="TOC1"/>
+            <w:tabs>
+              <w:tab w:val="right" w:leader="dot" w:pos="9350"/>
+            </w:tabs>
+            <w:rPr>
+              <w:noProof/>
+            </w:rPr>
+          </w:pPr>
+          <w:hyperlink w:anchor="_Toc177397445" w:history="1">
+            <w:r>
+              <w:rPr>
+                <w:rStyle w:val="Hyperlink"/>
+                <w:noProof/>
+              </w:rPr>
+              <w:t>Question 2 Report:</w:t>
+            </w:r>
+            <w:r>
+              <w:rPr>
+                <w:noProof/>
+                <w:webHidden/>
+              </w:rPr>
+              <w:tab/>
+            </w:r>
+            <w:r>
+              <w:rPr>
+                <w:noProof/>
+                <w:webHidden/>
+              </w:rPr>
+              <w:fldChar w:fldCharType="begin"/>
+            </w:r>
+            <w:r>
+              <w:rPr>
+                <w:noProof/>
+                <w:webHidden/>
+              </w:rPr>
+              <w:instrText xml:space="preserve"> PAGEREF _Toc177397445 \h </w:instrText>
+            </w:r>
+            <w:r>
+              <w:rPr>
+                <w:noProof/>
+                <w:webHidden/>
+              </w:rPr>
+            </w:r>
+            <w:r>
+              <w:rPr>
+                <w:noProof/>
+                <w:webHidden/>
+              </w:rPr>
+              <w:fldChar w:fldCharType="separate"/>
+            </w:r>
+            <w:r>
+              <w:rPr>
+                <w:noProof/>
+                <w:webHidden/>
+              </w:rPr>
+              <w:t>9</w:t>
+            </w:r>
+            <w:r>
+              <w:rPr>
+                <w:noProof/>
+                <w:webHidden/>
+              </w:rPr>
+              <w:fldChar w:fldCharType="end"/>
+            </w:r>
+          </w:hyperlink>
+        </w:p>
+        <w:p>
+          <w:pPr>
+            <w:pStyle w:val="TOC2"/>
+            <w:tabs>
+              <w:tab w:val="right" w:leader="dot" w:pos="9350"/>
+            </w:tabs>
+            <w:rPr>
+              <w:noProof/>
+            </w:rPr>
+          </w:pPr>
+          <w:hyperlink w:anchor="_Toc177397446" w:history="1">
+            <w:r>
+              <w:rPr>
+                <w:rStyle w:val="Hyperlink"/>
+                <w:noProof/>
+              </w:rPr>
+              <w:t>Methodology</w:t>
+            </w:r>
+            <w:r>
+              <w:rPr>
+                <w:noProof/>
+                <w:webHidden/>
+              </w:rPr>
+              <w:tab/>
+            </w:r>
+            <w:r>
+              <w:rPr>
+                <w:noProof/>
+                <w:webHidden/>
+              </w:rPr>
+              <w:fldChar w:fldCharType="begin"/>
+            </w:r>
+            <w:r>
+              <w:rPr>
+                <w:noProof/>
+                <w:webHidden/>
+              </w:rPr>
+              <w:instrText xml:space="preserve"> PAGEREF _Toc177397446 \h </w:instrText>
+            </w:r>
+            <w:r>
+              <w:rPr>
+                <w:noProof/>
+                <w:webHidden/>
+              </w:rPr>
+            </w:r>
+            <w:r>
+              <w:rPr>
+                <w:noProof/>
+                <w:webHidden/>
+              </w:rPr>
+              <w:fldChar w:fldCharType="separate"/>
+            </w:r>
+            <w:r>
+              <w:rPr>
+                <w:noProof/>
+                <w:webHidden/>
+              </w:rPr>
+              <w:t>9</w:t>
+            </w:r>
+            <w:r>
+              <w:rPr>
+                <w:noProof/>
+                <w:webHidden/>
+              </w:rPr>
+              <w:fldChar w:fldCharType="end"/>
+            </w:r>
+          </w:hyperlink>
+        </w:p>
+        <w:p>
+          <w:pPr>
+            <w:pStyle w:val="TOC2"/>
+            <w:tabs>
+              <w:tab w:val="right" w:leader="dot" w:pos="9350"/>
+            </w:tabs>
+            <w:rPr>
+              <w:noProof/>
+            </w:rPr>
+          </w:pPr>
+          <w:hyperlink w:anchor="_Toc177397447" w:history="1">
+            <w:r>
+              <w:rPr>
+                <w:rStyle w:val="Hyperlink"/>
+                <w:noProof/>
+              </w:rPr>
+              <w:t>Results</w:t>
+            </w:r>
+            <w:r>
+              <w:rPr>
+                <w:noProof/>
+                <w:webHidden/>
+              </w:rPr>
+              <w:tab/>
+            </w:r>
+            <w:r>
+              <w:rPr>
+                <w:noProof/>
+                <w:webHidden/>
+              </w:rPr>
+              <w:fldChar w:fldCharType="begin"/>
+            </w:r>
+            <w:r>
+              <w:rPr>
+                <w:noProof/>
+                <w:webHidden/>
+              </w:rPr>
+              <w:instrText xml:space="preserve"> PAGEREF _Toc177397447 \h </w:instrText>
+            </w:r>
+            <w:r>
+              <w:rPr>
+                <w:noProof/>
+                <w:webHidden/>
+              </w:rPr>
+            </w:r>
+            <w:r>
+              <w:rPr>
+                <w:noProof/>
+                <w:webHidden/>
+              </w:rPr>
+              <w:fldChar w:fldCharType="separate"/>
+            </w:r>
+            <w:r>
+              <w:rPr>
+                <w:noProof/>
+                <w:webHidden/>
+              </w:rPr>
+              <w:t>9</w:t>
+            </w:r>
+            <w:r>
+              <w:rPr>
+                <w:noProof/>
+                <w:webHidden/>
+              </w:rPr>
+              <w:fldChar w:fldCharType="end"/>
+            </w:r>
+          </w:hyperlink>
+        </w:p>
+        <w:p>
+          <w:pPr>
+            <w:pStyle w:val="TOC2"/>
+            <w:tabs>
+              <w:tab w:val="right" w:leader="dot" w:pos="9350"/>
+            </w:tabs>
+            <w:rPr>
+              <w:noProof/>
+            </w:rPr>
+          </w:pPr>
+          <w:hyperlink w:anchor="_Toc177397448" w:history="1">
+            <w:r>
+              <w:rPr>
+                <w:rStyle w:val="Hyperlink"/>
+                <w:noProof/>
+              </w:rPr>
+              <w:t>Analysis and Insights</w:t>
+            </w:r>
+            <w:r>
+              <w:rPr>
+                <w:noProof/>
+                <w:webHidden/>
+              </w:rPr>
+              <w:tab/>
+            </w:r>
+            <w:r>
+              <w:rPr>
+                <w:noProof/>
+                <w:webHidden/>
+              </w:rPr>
+              <w:fldChar w:fldCharType="begin"/>
+            </w:r>
+            <w:r>
+              <w:rPr>
+                <w:noProof/>
+                <w:webHidden/>
+              </w:rPr>
+              <w:instrText xml:space="preserve"> PAGEREF _Toc177397448 \h </w:instrText>
+            </w:r>
+            <w:r>
+              <w:rPr>
+                <w:noProof/>
+                <w:webHidden/>
+              </w:rPr>
+            </w:r>
+            <w:r>
+              <w:rPr>
+                <w:noProof/>
+                <w:webHidden/>
+              </w:rPr>
+              <w:fldChar w:fldCharType="separate"/>
+            </w:r>
+            <w:r>
+              <w:rPr>
+                <w:noProof/>
+                <w:webHidden/>
+              </w:rPr>
+              <w:t>10</w:t>
+            </w:r>
+            <w:r>
+              <w:rPr>
+                <w:noProof/>
+                <w:webHidden/>
+              </w:rPr>
+              <w:fldChar w:fldCharType="end"/>
+            </w:r>
+          </w:hyperlink>
+        </w:p>
+        <w:p>
+          <w:pPr>
+            <w:pStyle w:val="TOC1"/>
+            <w:tabs>
+              <w:tab w:val="right" w:leader="dot" w:pos="9350"/>
+            </w:tabs>
+            <w:rPr>
+              <w:noProof/>
+            </w:rPr>
+          </w:pPr>
+          <w:hyperlink w:anchor="_Toc177397449" w:history="1">
+            <w:r>
+              <w:rPr>
+                <w:rStyle w:val="Hyperlink"/>
+                <w:noProof/>
+              </w:rPr>
+              <w:t>Question 3 Report:</w:t>
+            </w:r>
+            <w:r>
+              <w:rPr>
+                <w:noProof/>
+                <w:webHidden/>
+              </w:rPr>
+              <w:tab/>
+            </w:r>
+            <w:r>
+              <w:rPr>
+                <w:noProof/>
+                <w:webHidden/>
+              </w:rPr>
+              <w:fldChar w:fldCharType="begin"/>
+            </w:r>
+            <w:r>
+              <w:rPr>
+                <w:noProof/>
+                <w:webHidden/>
+              </w:rPr>
+              <w:instrText xml:space="preserve"> PAGEREF _Toc177397449 \h </w:instrText>
+            </w:r>
+            <w:r>
+              <w:rPr>
+                <w:noProof/>
+                <w:webHidden/>
+              </w:rPr>
+            </w:r>
+            <w:r>
+              <w:rPr>
+                <w:noProof/>
+                <w:webHidden/>
+              </w:rPr>
+              <w:fldChar w:fldCharType="separate"/>
+            </w:r>
+            <w:r>
+              <w:rPr>
+                <w:noProof/>
+                <w:webHidden/>
+              </w:rPr>
+              <w:t>11</w:t>
+            </w:r>
+            <w:r>
+              <w:rPr>
+                <w:noProof/>
+                <w:webHidden/>
+              </w:rPr>
+              <w:fldChar w:fldCharType="end"/>
+            </w:r>
+          </w:hyperlink>
+        </w:p>
+        <w:p>
+          <w:pPr>
+            <w:pStyle w:val="TOC2"/>
+            <w:tabs>
+              <w:tab w:val="right" w:leader="dot" w:pos="9350"/>
+            </w:tabs>
+            <w:rPr>
+              <w:noProof/>
+            </w:rPr>
+          </w:pPr>
+          <w:hyperlink w:anchor="_Toc177397450" w:history="1">
+            <w:r>
+              <w:rPr>
+                <w:rStyle w:val="Hyperlink"/>
+                <w:noProof/>
+              </w:rPr>
+              <w:t>Methodology</w:t>
+            </w:r>
+            <w:r>
+              <w:rPr>
+                <w:noProof/>
+                <w:webHidden/>
+              </w:rPr>
+              <w:tab/>
+            </w:r>
+            <w:r>
+              <w:rPr>
+                <w:noProof/>
+                <w:webHidden/>
+              </w:rPr>
+              <w:fldChar w:fldCharType="begin"/>
+            </w:r>
+            <w:r>
+              <w:rPr>
+                <w:noProof/>
+                <w:webHidden/>
+              </w:rPr>
+              <w:instrText xml:space="preserve"> PAGEREF _Toc177397450 \h </w:instrText>
+            </w:r>
+            <w:r>
+              <w:rPr>
+                <w:noProof/>
+                <w:webHidden/>
+              </w:rPr>
+            </w:r>
+            <w:r>
+              <w:rPr>
+                <w:noProof/>
+                <w:webHidden/>
+              </w:rPr>
+              <w:fldChar w:fldCharType="separate"/>
+            </w:r>
+            <w:r>
+              <w:rPr>
+                <w:noProof/>
+                <w:webHidden/>
+              </w:rPr>
+              <w:t>11</w:t>
+            </w:r>
+            <w:r>
+              <w:rPr>
+                <w:noProof/>
+                <w:webHidden/>
+              </w:rPr>
+              <w:fldChar w:fldCharType="end"/>
+            </w:r>
+          </w:hyperlink>
+        </w:p>
+        <w:p>
+          <w:pPr>
+            <w:pStyle w:val="TOC2"/>
+            <w:tabs>
+              <w:tab w:val="right" w:leader="dot" w:pos="9350"/>
+            </w:tabs>
+            <w:rPr>
+              <w:noProof/>
+            </w:rPr>
+          </w:pPr>
+          <w:hyperlink w:anchor="_Toc177397451" w:history="1">
+            <w:r>
+              <w:rPr>
+                <w:rStyle w:val="Hyperlink"/>
+                <w:noProof/>
+              </w:rPr>
+              <w:t>Results</w:t>
+            </w:r>
+            <w:r>
+              <w:rPr>
+                <w:noProof/>
+                <w:webHidden/>
+              </w:rPr>
+              <w:tab/>
+            </w:r>
+            <w:r>
+              <w:rPr>
+                <w:noProof/>
+                <w:webHidden/>
+              </w:rPr>
+              <w:fldChar w:fldCharType="begin"/>
+            </w:r>
+            <w:r>
+              <w:rPr>
+                <w:noProof/>
+                <w:webHidden/>
+              </w:rPr>
+              <w:instrText xml:space="preserve"> PAGEREF _Toc177397451 \h </w:instrText>
+            </w:r>
+            <w:r>
+              <w:rPr>
+                <w:noProof/>
+                <w:webHidden/>
+              </w:rPr>
+            </w:r>
+            <w:r>
+              <w:rPr>
+                <w:noProof/>
+                <w:webHidden/>
+              </w:rPr>
+              <w:fldChar w:fldCharType="separate"/>
+            </w:r>
+            <w:r>
+              <w:rPr>
+                <w:noProof/>
+                <w:webHidden/>
+              </w:rPr>
+              <w:t>11</w:t>
+            </w:r>
+            <w:r>
+              <w:rPr>
+                <w:noProof/>
+                <w:webHidden/>
+              </w:rPr>
+              <w:fldChar w:fldCharType="end"/>
+            </w:r>
+          </w:hyperlink>
+        </w:p>
+        <w:p>
+          <w:pPr>
+            <w:pStyle w:val="TOC2"/>
+            <w:tabs>
+              <w:tab w:val="right" w:leader="dot" w:pos="9350"/>
+            </w:tabs>
+            <w:rPr>
+              <w:noProof/>
+            </w:rPr>
+          </w:pPr>
+          <w:hyperlink w:anchor="_Toc177397452" w:history="1">
+            <w:r>
+              <w:rPr>
+                <w:rStyle w:val="Hyperlink"/>
+                <w:noProof/>
+              </w:rPr>
+              <w:t>Analysis and Insights</w:t>
+            </w:r>
+            <w:r>
+              <w:rPr>
+                <w:noProof/>
+                <w:webHidden/>
+              </w:rPr>
+              <w:tab/>
+            </w:r>
+            <w:r>
+              <w:rPr>
+                <w:noProof/>
+                <w:webHidden/>
+              </w:rPr>
+              <w:fldChar w:fldCharType="begin"/>
+            </w:r>
+            <w:r>
+              <w:rPr>
+                <w:noProof/>
+                <w:webHidden/>
+              </w:rPr>
+              <w:instrText xml:space="preserve"> PAGEREF _Toc177397452 \h </w:instrText>
+            </w:r>
+            <w:r>
+              <w:rPr>
+                <w:noProof/>
+                <w:webHidden/>
+              </w:rPr>
+            </w:r>
+            <w:r>
+              <w:rPr>
+                <w:noProof/>
+                <w:webHidden/>
+              </w:rPr>
+              <w:fldChar w:fldCharType="separate"/>
+            </w:r>
+            <w:r>
+              <w:rPr>
+                <w:noProof/>
+                <w:webHidden/>
+              </w:rPr>
+              <w:t>12</w:t>
+            </w:r>
+            <w:r>
+              <w:rPr>
+                <w:noProof/>
+                <w:webHidden/>
+              </w:rPr>
+              <w:fldChar w:fldCharType="end"/>
+            </w:r>
+          </w:hyperlink>
+        </w:p>
+        <w:p>
+          <w:pPr>
+            <w:pStyle w:val="TOC1"/>
+            <w:tabs>
+              <w:tab w:val="right" w:leader="dot" w:pos="9350"/>
+            </w:tabs>
+            <w:rPr>
+              <w:noProof/>
+            </w:rPr>
+          </w:pPr>
+          <w:hyperlink w:anchor="_Toc177397453" w:history="1">
+            <w:r>
+              <w:rPr>
+                <w:rStyle w:val="Hyperlink"/>
+                <w:noProof/>
+              </w:rPr>
+              <w:t>Question 4 Report:</w:t>
+            </w:r>
+            <w:r>
+              <w:rPr>
+                <w:noProof/>
+                <w:webHidden/>
+              </w:rPr>
+              <w:tab/>
+            </w:r>
+            <w:r>
+              <w:rPr>
+                <w:noProof/>
+                <w:webHidden/>
+              </w:rPr>
+              <w:fldChar w:fldCharType="begin"/>
+            </w:r>
+            <w:r>
+              <w:rPr>
+                <w:noProof/>
+                <w:webHidden/>
+              </w:rPr>
+              <w:instrText xml:space="preserve"> PAGEREF _Toc177397453 \h </w:instrText>
+            </w:r>
+            <w:r>
+              <w:rPr>
+                <w:noProof/>
+                <w:webHidden/>
+              </w:rPr>
+            </w:r>
+            <w:r>
+              <w:rPr>
+                <w:noProof/>
+                <w:webHidden/>
+              </w:rPr>
+              <w:fldChar w:fldCharType="separate"/>
+            </w:r>
+            <w:r>
+              <w:rPr>
+                <w:noProof/>
+                <w:webHidden/>
+              </w:rPr>
+              <w:t>14</w:t>
+            </w:r>
+            <w:r>
+              <w:rPr>
+                <w:noProof/>
+                <w:webHidden/>
+              </w:rPr>
+              <w:fldChar w:fldCharType="end"/>
+            </w:r>
+          </w:hyperlink>
+        </w:p>
+        <w:p>
+          <w:pPr>
+            <w:pStyle w:val="TOC2"/>
+            <w:tabs>
+              <w:tab w:val="right" w:leader="dot" w:pos="9350"/>
+            </w:tabs>
+            <w:rPr>
+              <w:noProof/>
+            </w:rPr>
+          </w:pPr>
+          <w:hyperlink w:anchor="_Toc177397454" w:history="1">
+            <w:r>
+              <w:rPr>
+                <w:rStyle w:val="Hyperlink"/>
+                <w:noProof/>
+              </w:rPr>
+              <w:t>Methodology</w:t>
+            </w:r>
+            <w:r>
+              <w:rPr>
+                <w:noProof/>
+                <w:webHidden/>
+              </w:rPr>
+              <w:tab/>
+            </w:r>
+            <w:r>
+              <w:rPr>
+                <w:noProof/>
+                <w:webHidden/>
+              </w:rPr>
+              <w:fldChar w:fldCharType="begin"/>
+            </w:r>
+            <w:r>
+              <w:rPr>
+                <w:noProof/>
+                <w:webHidden/>
+              </w:rPr>
+              <w:instrText xml:space="preserve"> PAGEREF _Toc177397454 \h </w:instrText>
+            </w:r>
+            <w:r>
+              <w:rPr>
+                <w:noProof/>
+                <w:webHidden/>
+              </w:rPr>
+            </w:r>
+            <w:r>
+              <w:rPr>
+                <w:noProof/>
+                <w:webHidden/>
+              </w:rPr>
+              <w:fldChar w:fldCharType="separate"/>
+            </w:r>
+            <w:r>
+              <w:rPr>
+                <w:noProof/>
+                <w:webHidden/>
+              </w:rPr>
+              <w:t>14</w:t>
+            </w:r>
+            <w:r>
+              <w:rPr>
+                <w:noProof/>
+                <w:webHidden/>
+              </w:rPr>
+              <w:fldChar w:fldCharType="end"/>
+            </w:r>
+          </w:hyperlink>
+        </w:p>
+        <w:p>
+          <w:pPr>
+            <w:pStyle w:val="TOC2"/>
+            <w:tabs>
+              <w:tab w:val="right" w:leader="dot" w:pos="9350"/>
+            </w:tabs>
+            <w:rPr>
+              <w:noProof/>
+            </w:rPr>
+          </w:pPr>
+          <w:hyperlink w:anchor="_Toc177397455" w:history="1">
+            <w:r>
+              <w:rPr>
+                <w:rStyle w:val="Hyperlink"/>
+                <w:noProof/>
+              </w:rPr>
+              <w:t>Results</w:t>
+            </w:r>
+            <w:r>
+              <w:rPr>
+                <w:noProof/>
+                <w:webHidden/>
+              </w:rPr>
+              <w:tab/>
+            </w:r>
+            <w:r>
+              <w:rPr>
+                <w:noProof/>
+                <w:webHidden/>
+              </w:rPr>
+              <w:fldChar w:fldCharType="begin"/>
+            </w:r>
+            <w:r>
+              <w:rPr>
+                <w:noProof/>
+                <w:webHidden/>
+              </w:rPr>
+              <w:instrText xml:space="preserve"> PAGEREF _Toc177397455 \h </w:instrText>
+            </w:r>
+            <w:r>
+              <w:rPr>
+                <w:noProof/>
+                <w:webHidden/>
+              </w:rPr>
+            </w:r>
+            <w:r>
+              <w:rPr>
+                <w:noProof/>
+                <w:webHidden/>
+              </w:rPr>
+              <w:fldChar w:fldCharType="separate"/>
+            </w:r>
+            <w:r>
+              <w:rPr>
+                <w:noProof/>
+                <w:webHidden/>
+              </w:rPr>
+              <w:t>14</w:t>
+            </w:r>
+            <w:r>
+              <w:rPr>
+                <w:noProof/>
+                <w:webHidden/>
+              </w:rPr>
+              <w:fldChar w:fldCharType="end"/>
+            </w:r>
+          </w:hyperlink>
+        </w:p>
+        <w:p>
+          <w:pPr>
+            <w:pStyle w:val="TOC2"/>
+            <w:tabs>
+              <w:tab w:val="right" w:leader="dot" w:pos="9350"/>
+            </w:tabs>
+            <w:rPr>
+              <w:noProof/>
+            </w:rPr>
+          </w:pPr>
+          <w:hyperlink w:anchor="_Toc177397456" w:history="1">
+            <w:r>
+              <w:rPr>
+                <w:rStyle w:val="Hyperlink"/>
+                <w:noProof/>
+              </w:rPr>
+              <w:t>Analysis and Insights</w:t>
+            </w:r>
+            <w:r>
+              <w:rPr>
+                <w:noProof/>
+                <w:webHidden/>
+              </w:rPr>
+              <w:tab/>
+            </w:r>
+            <w:r>
+              <w:rPr>
+                <w:noProof/>
+                <w:webHidden/>
+              </w:rPr>
+              <w:fldChar w:fldCharType="begin"/>
+            </w:r>
+            <w:r>
+              <w:rPr>
+                <w:noProof/>
+                <w:webHidden/>
+              </w:rPr>
+              <w:instrText xml:space="preserve"> PAGEREF _Toc177397456 \h </w:instrText>
+            </w:r>
+            <w:r>
+              <w:rPr>
+                <w:noProof/>
+                <w:webHidden/>
+              </w:rPr>
+            </w:r>
+            <w:r>
+              <w:rPr>
+                <w:noProof/>
+                <w:webHidden/>
+              </w:rPr>
+              <w:fldChar w:fldCharType="separate"/>
+            </w:r>
+            <w:r>
+              <w:rPr>
+                <w:noProof/>
+                <w:webHidden/>
+              </w:rPr>
+              <w:t>16</w:t>
+            </w:r>
+            <w:r>
+              <w:rPr>
+                <w:noProof/>
+                <w:webHidden/>
+              </w:rPr>
+              <w:fldChar w:fldCharType="end"/>
+            </w:r>
+          </w:hyperlink>
+        </w:p>
+        <w:p>
+          <w:pPr>
+            <w:pStyle w:val="TOC1"/>
+            <w:tabs>
+              <w:tab w:val="right" w:leader="dot" w:pos="9350"/>
+            </w:tabs>
+            <w:rPr>
+              <w:noProof/>
+            </w:rPr>
+          </w:pPr>
+          <w:hyperlink w:anchor="_Toc177397457" w:history="1">
+            <w:r>
+              <w:rPr>
+                <w:rStyle w:val="Hyperlink"/>
+                <w:noProof/>
+              </w:rPr>
+              <w:t>Question 5 Report:</w:t>
+            </w:r>
+            <w:r>
+              <w:rPr>
+                <w:noProof/>
+                <w:webHidden/>
+              </w:rPr>
+              <w:tab/>
+            </w:r>
+            <w:r>
+              <w:rPr>
+                <w:noProof/>
+                <w:webHidden/>
+              </w:rPr>
+              <w:fldChar w:fldCharType="begin"/>
+            </w:r>
+            <w:r>
+              <w:rPr>
+                <w:noProof/>
+                <w:webHidden/>
+              </w:rPr>
+              <w:instrText xml:space="preserve"> PAGEREF _Toc177397457 \h </w:instrText>
+            </w:r>
+            <w:r>
+              <w:rPr>
+                <w:noProof/>
+                <w:webHidden/>
+              </w:rPr>
+            </w:r>
+            <w:r>
+              <w:rPr>
+                <w:noProof/>
+                <w:webHidden/>
+              </w:rPr>
+              <w:fldChar w:fldCharType="separate"/>
+            </w:r>
+            <w:r>
+              <w:rPr>
+                <w:noProof/>
+                <w:webHidden/>
+              </w:rPr>
+              <w:t>17</w:t>
+            </w:r>
+            <w:r>
+              <w:rPr>
+                <w:noProof/>
+                <w:webHidden/>
+              </w:rPr>
+              <w:fldChar w:fldCharType="end"/>
+            </w:r>
+          </w:hyperlink>
+        </w:p>
+        <w:p>
+          <w:pPr>
+            <w:pStyle w:val="TOC2"/>
+            <w:tabs>
+              <w:tab w:val="right" w:leader="dot" w:pos="9350"/>
+            </w:tabs>
+            <w:rPr>
+              <w:noProof/>
+            </w:rPr>
+          </w:pPr>
+          <w:hyperlink w:anchor="_Toc177397458" w:history="1">
+            <w:r>
+              <w:rPr>
+                <w:rStyle w:val="Hyperlink"/>
+                <w:noProof/>
+              </w:rPr>
+              <w:t>Methodology</w:t>
+            </w:r>
+            <w:r>
+              <w:rPr>
+                <w:noProof/>
+                <w:webHidden/>
+              </w:rPr>
+              <w:tab/>
+            </w:r>
+            <w:r>
+              <w:rPr>
+                <w:noProof/>
+                <w:webHidden/>
+              </w:rPr>
+              <w:fldChar w:fldCharType="begin"/>
+            </w:r>
+            <w:r>
+              <w:rPr>
+                <w:noProof/>
+                <w:webHidden/>
+              </w:rPr>
+              <w:instrText xml:space="preserve"> PAGEREF _Toc177397458 \h </w:instrText>
+            </w:r>
+            <w:r>
+              <w:rPr>
+                <w:noProof/>
+                <w:webHidden/>
+              </w:rPr>
+            </w:r>
+            <w:r>
+              <w:rPr>
+                <w:noProof/>
+                <w:webHidden/>
+              </w:rPr>
+              <w:fldChar w:fldCharType="separate"/>
+            </w:r>
+            <w:r>
+              <w:rPr>
+                <w:noProof/>
+                <w:webHidden/>
+              </w:rPr>
+              <w:t>17</w:t>
+            </w:r>
+            <w:r>
+              <w:rPr>
+                <w:noProof/>
+                <w:webHidden/>
+              </w:rPr>
+              <w:fldChar w:fldCharType="end"/>
+            </w:r>
+          </w:hyperlink>
+        </w:p>
+        <w:p>
+          <w:pPr>
+            <w:pStyle w:val="TOC2"/>
+            <w:tabs>
+              <w:tab w:val="right" w:leader="dot" w:pos="9350"/>
+            </w:tabs>
+            <w:rPr>
+              <w:noProof/>
+            </w:rPr>
+          </w:pPr>
+          <w:hyperlink w:anchor="_Toc177397459" w:history="1">
+            <w:r>
+              <w:rPr>
+                <w:rStyle w:val="Hyperlink"/>
+                <w:noProof/>
+              </w:rPr>
+              <w:t>Results</w:t>
+            </w:r>
+            <w:r>
+              <w:rPr>
+                <w:noProof/>
+                <w:webHidden/>
+              </w:rPr>
+              <w:tab/>
+            </w:r>
+            <w:r>
+              <w:rPr>
+                <w:noProof/>
+                <w:webHidden/>
+              </w:rPr>
+              <w:fldChar w:fldCharType="begin"/>
+            </w:r>
+            <w:r>
+              <w:rPr>
+                <w:noProof/>
+                <w:webHidden/>
+              </w:rPr>
+              <w:instrText xml:space="preserve"> PAGEREF _Toc177397459 \h </w:instrText>
+            </w:r>
+            <w:r>
+              <w:rPr>
+                <w:noProof/>
+                <w:webHidden/>
+              </w:rPr>
+            </w:r>
+            <w:r>
+              <w:rPr>
+                <w:noProof/>
+                <w:webHidden/>
+              </w:rPr>
+              <w:fldChar w:fldCharType="separate"/>
+            </w:r>
+            <w:r>
+              <w:rPr>
+                <w:noProof/>
+                <w:webHidden/>
+              </w:rPr>
+              <w:t>17</w:t>
+            </w:r>
+            <w:r>
+              <w:rPr>
+                <w:noProof/>
+                <w:webHidden/>
+              </w:rPr>
+              <w:fldChar w:fldCharType="end"/>
+            </w:r>
+          </w:hyperlink>
+        </w:p>
+        <w:p>
+          <w:pPr>
+            <w:pStyle w:val="TOC2"/>
+            <w:tabs>
+              <w:tab w:val="right" w:leader="dot" w:pos="9350"/>
+            </w:tabs>
+            <w:rPr>
+              <w:noProof/>
+            </w:rPr>
+          </w:pPr>
+          <w:hyperlink w:anchor="_Toc177397460" w:history="1">
+            <w:r>
+              <w:rPr>
+                <w:rStyle w:val="Hyperlink"/>
+                <w:noProof/>
+              </w:rPr>
+              <w:t>Analysis and Insights</w:t>
+            </w:r>
+            <w:r>
+              <w:rPr>
+                <w:noProof/>
+                <w:webHidden/>
+              </w:rPr>
+              <w:tab/>
+            </w:r>
+            <w:r>
+              <w:rPr>
+                <w:noProof/>
+                <w:webHidden/>
+              </w:rPr>
+              <w:fldChar w:fldCharType="begin"/>
+            </w:r>
+            <w:r>
+              <w:rPr>
+                <w:noProof/>
+                <w:webHidden/>
+              </w:rPr>
+              <w:instrText xml:space="preserve"> PAGEREF _Toc177397460 \h </w:instrText>
+            </w:r>
+            <w:r>
+              <w:rPr>
+                <w:noProof/>
+                <w:webHidden/>
+              </w:rPr>
+            </w:r>
+            <w:r>
+              <w:rPr>
+                <w:noProof/>
+                <w:webHidden/>
+              </w:rPr>
+              <w:fldChar w:fldCharType="separate"/>
+            </w:r>
+            <w:r>
+              <w:rPr>
+                <w:noProof/>
+                <w:webHidden/>
+              </w:rPr>
+              <w:t>18</w:t>
+            </w:r>
+            <w:r>
+              <w:rPr>
+                <w:noProof/>
+                <w:webHidden/>
+              </w:rPr>
+              <w:fldChar w:fldCharType="end"/>
+            </w:r>
+          </w:hyperlink>
+        </w:p>
+        <w:p>
+          <w:pPr>
+            <w:pStyle w:val="TOC1"/>
+            <w:tabs>
+              <w:tab w:val="right" w:leader="dot" w:pos="9350"/>
+            </w:tabs>
+            <w:rPr>
+              <w:noProof/>
+            </w:rPr>
+          </w:pPr>
+          <w:hyperlink w:anchor="_Toc177397461" w:history="1">
+            <w:r>
+              <w:rPr>
+                <w:rStyle w:val="Hyperlink"/>
+                <w:noProof/>
+              </w:rPr>
+              <w:t>References:</w:t>
+            </w:r>
+            <w:r>
+              <w:rPr>
+                <w:noProof/>
+                <w:webHidden/>
+              </w:rPr>
+              <w:tab/>
+            </w:r>
+            <w:r>
+              <w:rPr>
+                <w:noProof/>
+                <w:webHidden/>
+              </w:rPr>
+              <w:fldChar w:fldCharType="begin"/>
+            </w:r>
+            <w:r>
+              <w:rPr>
+                <w:noProof/>
+                <w:webHidden/>
+              </w:rPr>
+              <w:instrText xml:space="preserve"> PAGEREF _Toc177397461 \h </w:instrText>
+            </w:r>
+            <w:r>
+              <w:rPr>
+                <w:noProof/>
+                <w:webHidden/>
+              </w:rPr>
+            </w:r>
+            <w:r>
+              <w:rPr>
+                <w:noProof/>
+                <w:webHidden/>
+              </w:rPr>
+              <w:fldChar w:fldCharType="separate"/>
+            </w:r>
+            <w:r>
+              <w:rPr>
+                <w:noProof/>
+                <w:webHidden/>
+              </w:rPr>
+              <w:t>19</w:t>
+            </w:r>
+            <w:r>
+              <w:rPr>
+                <w:noProof/>
+                <w:webHidden/>
+              </w:rPr>
+              <w:fldChar w:fldCharType="end"/>
+            </w:r>
+          </w:hyperlink>
+        </w:p>
+        <w:p>
+          <w:r>
+            <w:rPr>
+              <w:b/>
+              <w:bCs/>
+              <w:noProof/>
+            </w:rPr>
+            <w:fldChar w:fldCharType="end"/>
+          </w:r>
+        </w:p>
+      </w:sdtContent>
+    </w:sdt>
+    <w:p>
+      <w:pPr>
+        <w:rPr>
+          <w:sz w:val="28"/>
+          <w:szCs w:val="28"/>
+        </w:rPr>
+      </w:pPr>
+    </w:p>
+    <w:p>
+      <w:pPr>
+        <w:pStyle w:val="Heading1"/>
+      </w:pPr>
+      <w:bookmarkStart w:id="0" w:name="_Toc177397439"/>
+      <w:r>
+        <w:lastRenderedPageBreak/>
+        <w:t>Libraries Used:</w:t>
+      </w:r>
+      <w:bookmarkEnd w:id="0"/>
     </w:p>
     <w:p>
       <w:pPr>
         <w:pStyle w:val="ListParagraph"/>
         <w:rPr>
-          <w:b/>
-          <w:bCs/>
-          <w:sz w:val="28"/>
-          <w:szCs w:val="28"/>
-        </w:rPr>
-      </w:pPr>
-      <w:r>
-        <w:rPr>
-          <w:b/>
-          <w:bCs/>
-          <w:sz w:val="28"/>
-          <w:szCs w:val="28"/>
-        </w:rPr>
-        <w:t>Libraries Used:</w:t>
+          <w:sz w:val="28"/>
+          <w:szCs w:val="28"/>
+        </w:rPr>
+      </w:pPr>
+      <w:r>
+        <w:rPr>
+          <w:sz w:val="28"/>
+          <w:szCs w:val="28"/>
+        </w:rPr>
+        <w:t>Matplotlib –</w:t>
+      </w:r>
+      <w:r>
+        <w:rPr>
+          <w:sz w:val="28"/>
+          <w:szCs w:val="28"/>
+        </w:rPr>
+        <w:t xml:space="preserve"> a python plotting </w:t>
+      </w:r>
+      <w:r>
+        <w:rPr>
+          <w:sz w:val="28"/>
+          <w:szCs w:val="28"/>
+        </w:rPr>
+        <w:t xml:space="preserve">library </w:t>
+      </w:r>
+      <w:r>
+        <w:rPr>
+          <w:sz w:val="28"/>
+          <w:szCs w:val="28"/>
+        </w:rPr>
+        <w:t>used</w:t>
+      </w:r>
+      <w:r>
+        <w:rPr>
+          <w:sz w:val="28"/>
+          <w:szCs w:val="28"/>
+        </w:rPr>
+        <w:t xml:space="preserve"> to create animated, interactive and static visualizations.</w:t>
+      </w:r>
+      <w:r>
+        <w:rPr>
+          <w:sz w:val="28"/>
+          <w:szCs w:val="28"/>
+        </w:rPr>
+        <w:fldChar w:fldCharType="begin"/>
+      </w:r>
+      <w:r>
+        <w:rPr>
+          <w:sz w:val="28"/>
+          <w:szCs w:val="28"/>
+        </w:rPr>
+        <w:instrText xml:space="preserve"> ADDIN ZOTERO_ITEM CSL_CITATION {"citationID":"V19JPBog","properties":{"formattedCitation":"[1]","plainCitation":"[1]","noteIndex":0},"citationItems":[{"id":55,"uris":["http://zotero.org/users/14711549/items/8YMKJLJR"],"itemData":{"id":55,"type":"entry-encyclopedia","abstract":"Matplotlib is a plotting library for the Python programming language and its numerical mathematics extension NumPy. It provides an object-oriented API for embedding plots into applications using general-purpose GUI toolkits like Tkinter, wxPython, Qt, or GTK. There is also a procedural \"pylab\" interface based on a state machine (like OpenGL), designed to closely resemble that of MATLAB, though its use is discouraged. SciPy makes use of Matplotlib.\nMatplotlib was originally written by John D. Hunter. Since then it has had an active development community and is distributed under a BSD-style license. Michael Droettboom was nominated as matplotlib's lead developer shortly before John Hunter's death in August 2012 and was further joined by Thomas Caswell. Matplotlib is a NumFOCUS fiscally sponsored project.","container-title":"Wikipedia","language":"en","license":"Creative Commons Attribution-ShareAlike License","note":"Page Version ID: 1243075914","source":"Wikipedia","title":"Matplotlib","URL":"https://en.wikipedia.org/w/index.php?title=Matplotlib&amp;oldid=1243075914","accessed":{"date-parts":[["2024",9,1]]},"issued":{"date-parts":[["2024",8,30]]}}}],"schema":"https://github.com/citation-style-language/schema/raw/master/csl-citation.json"} </w:instrText>
+      </w:r>
+      <w:r>
+        <w:rPr>
+          <w:sz w:val="28"/>
+          <w:szCs w:val="28"/>
+        </w:rPr>
+        <w:fldChar w:fldCharType="separate"/>
+      </w:r>
+      <w:r>
+        <w:rPr>
+          <w:rFonts w:ascii="Aptos" w:hAnsi="Aptos"/>
+          <w:sz w:val="28"/>
+        </w:rPr>
+        <w:t>[1]</w:t>
+      </w:r>
+      <w:r>
+        <w:rPr>
+          <w:sz w:val="28"/>
+          <w:szCs w:val="28"/>
+        </w:rPr>
+        <w:fldChar w:fldCharType="end"/>
       </w:r>
     </w:p>
     <w:p>
@@ -369,35 +2050,21 @@
           <w:sz w:val="28"/>
           <w:szCs w:val="28"/>
         </w:rPr>
-        <w:t>Matplotlib –</w:t>
-      </w:r>
-      <w:r>
-        <w:rPr>
-          <w:sz w:val="28"/>
-          <w:szCs w:val="28"/>
-        </w:rPr>
-        <w:t xml:space="preserve"> a python plotting </w:t>
-      </w:r>
-      <w:r>
-        <w:rPr>
-          <w:sz w:val="28"/>
-          <w:szCs w:val="28"/>
-        </w:rPr>
-        <w:t xml:space="preserve">library </w:t>
-      </w:r>
-      <w:r>
-        <w:rPr>
-          <w:sz w:val="28"/>
-          <w:szCs w:val="28"/>
-        </w:rPr>
-        <w:t>used</w:t>
-      </w:r>
-      <w:r>
-        <w:rPr>
-          <w:sz w:val="28"/>
-          <w:szCs w:val="28"/>
-        </w:rPr>
-        <w:t xml:space="preserve"> to create animated, interactive and static visualizations.</w:t>
+        <w:t xml:space="preserve">Pandas – another </w:t>
+      </w:r>
+      <w:r>
+        <w:rPr>
+          <w:sz w:val="28"/>
+          <w:szCs w:val="28"/>
+        </w:rPr>
+        <w:t xml:space="preserve">Python </w:t>
+      </w:r>
+      <w:r>
+        <w:rPr>
+          <w:sz w:val="28"/>
+          <w:szCs w:val="28"/>
+        </w:rPr>
+        <w:t>library used that provides data structures and functions used to carry out data analysis.</w:t>
       </w:r>
       <w:r>
         <w:rPr>
@@ -411,7 +2078,37 @@
           <w:sz w:val="28"/>
           <w:szCs w:val="28"/>
         </w:rPr>
-        <w:instrText xml:space="preserve"> ADDIN ZOTERO_ITEM CSL_CITATION {"citationID":"V19JPBog","properties":{"formattedCitation":"[1]","plainCitation":"[1]","noteIndex":0},"citationItems":[{"id":55,"uris":["http://zotero.org/users/14711549/items/8YMKJLJR"],"itemData":{"id":55,"type":"entry-encyclopedia","abstract":"Matplotlib is a plotting library for the Python programming language and its numerical mathematics extension NumPy. It provides an object-oriented API for embedding plots into applications using general-purpose GUI toolkits like Tkinter, wxPython, Qt, or GTK. There is also a procedural \"pylab\" interface based on a state machine (like OpenGL), designed to closely resemble that of MATLAB, though its use is discouraged. SciPy makes use of Matplotlib.\nMatplotlib was originally written by John D. Hunter. Since then it has had an active development community and is distributed under a BSD-style license. Michael Droettboom was nominated as matplotlib's lead developer shortly before John Hunter's death in August 2012 and was further joined by Thomas Caswell. Matplotlib is a NumFOCUS fiscally sponsored project.","container-title":"Wikipedia","language":"en","license":"Creative Commons Attribution-ShareAlike License","note":"Page Version ID: 1243075914","source":"Wikipedia","title":"Matplotlib","URL":"https://en.wikipedia.org/w/index.php?title=Matplotlib&amp;oldid=1243075914","accessed":{"date-parts":[["2024",9,1]]},"issued":{"date-parts":[["2024",8,30]]}}}],"schema":"https://github.com/citation-style-language/schema/raw/master/csl-citation.json"} </w:instrText>
+        <w:instrText xml:space="preserve"> ADDIN ZOTERO_ITEM CSL_CITATION {"citationID":"xVmAMOPK","properties":{"formattedCitation":"[2]","plainCitation":"[2]","noteIndex":0},"citationItems":[{"id":58,"uris":["http://zotero.org/users/14711549/items/I9GNAWII"],"itemData":{"id":58,"type":"entry-encyclopedia","abstract":"Pandas (styled as pandas) is a software library written for the Python programming language for data manipulation and analysis. In particular, it offers data structures and operations for manipulating numerical tables and time series. It is free software released under the three-clause BSD license. The name is derived from the term \"panel data\", an econometrics term for data sets that include observations over multiple time periods for the same individuals, as well as a play on the phrase \"Python data analysis\".:</w:instrText>
+      </w:r>
+      <w:r>
+        <w:rPr>
+          <w:rFonts w:ascii="Arial" w:hAnsi="Arial" w:cs="Arial"/>
+          <w:sz w:val="28"/>
+          <w:szCs w:val="28"/>
+        </w:rPr>
+        <w:instrText> </w:instrText>
+      </w:r>
+      <w:r>
+        <w:rPr>
+          <w:sz w:val="28"/>
+          <w:szCs w:val="28"/>
+        </w:rPr>
+        <w:instrText>5</w:instrText>
+      </w:r>
+      <w:r>
+        <w:rPr>
+          <w:rFonts w:ascii="Arial" w:hAnsi="Arial" w:cs="Arial"/>
+          <w:sz w:val="28"/>
+          <w:szCs w:val="28"/>
+        </w:rPr>
+        <w:instrText> </w:instrText>
+      </w:r>
+      <w:r>
+        <w:rPr>
+          <w:sz w:val="28"/>
+          <w:szCs w:val="28"/>
+        </w:rPr>
+        <w:instrText xml:space="preserve"> Wes McKinney started building what would become Pandas at AQR Capital while he was a researcher there from 2007 to 2010.\nThe development of Pandas introduced into Python many comparable features of working with DataFrames that were established in the R programming language. The library is built upon another library, NumPy.","container-title":"Wikipedia","language":"en","license":"Creative Commons Attribution-ShareAlike License","note":"Page Version ID: 1234683004","source":"Wikipedia","title":"pandas (software)","URL":"https://en.wikipedia.org/w/index.php?title=Pandas_(software)&amp;oldid=1234683004","accessed":{"date-parts":[["2024",9,1]]},"issued":{"date-parts":[["2024",7,15]]}}}],"schema":"https://github.com/citation-style-language/schema/raw/master/csl-citation.json"} </w:instrText>
       </w:r>
       <w:r>
         <w:rPr>
@@ -425,7 +2122,7 @@
           <w:rFonts w:ascii="Aptos" w:hAnsi="Aptos"/>
           <w:sz w:val="28"/>
         </w:rPr>
-        <w:t>[1]</w:t>
+        <w:t>[2]</w:t>
       </w:r>
       <w:r>
         <w:rPr>
@@ -443,26 +2140,21 @@
           <w:szCs w:val="28"/>
         </w:rPr>
       </w:pPr>
-      <w:r>
-        <w:rPr>
-          <w:sz w:val="28"/>
-          <w:szCs w:val="28"/>
-        </w:rPr>
-        <w:t xml:space="preserve">Pandas – another </w:t>
-      </w:r>
-      <w:r>
-        <w:rPr>
-          <w:sz w:val="28"/>
-          <w:szCs w:val="28"/>
-        </w:rPr>
-        <w:t xml:space="preserve">Python </w:t>
-      </w:r>
-      <w:r>
-        <w:rPr>
-          <w:sz w:val="28"/>
-          <w:szCs w:val="28"/>
-        </w:rPr>
-        <w:t>library used that provides data structures and functions used to carry out data analysis.</w:t>
+      <w:proofErr w:type="spellStart"/>
+      <w:r>
+        <w:rPr>
+          <w:sz w:val="28"/>
+          <w:szCs w:val="28"/>
+        </w:rPr>
+        <w:t>Numpy</w:t>
+      </w:r>
+      <w:proofErr w:type="spellEnd"/>
+      <w:r>
+        <w:rPr>
+          <w:sz w:val="28"/>
+          <w:szCs w:val="28"/>
+        </w:rPr>
+        <w:t xml:space="preserve"> – a simple yet powerful data structure provided in python.</w:t>
       </w:r>
       <w:r>
         <w:rPr>
@@ -476,37 +2168,7 @@
           <w:sz w:val="28"/>
           <w:szCs w:val="28"/>
         </w:rPr>
-        <w:instrText xml:space="preserve"> ADDIN ZOTERO_ITEM CSL_CITATION {"citationID":"xVmAMOPK","properties":{"formattedCitation":"[2]","plainCitation":"[2]","noteIndex":0},"citationItems":[{"id":58,"uris":["http://zotero.org/users/14711549/items/I9GNAWII"],"itemData":{"id":58,"type":"entry-encyclopedia","abstract":"Pandas (styled as pandas) is a software library written for the Python programming language for data manipulation and analysis. In particular, it offers data structures and operations for manipulating numerical tables and time series. It is free software released under the three-clause BSD license. The name is derived from the term \"panel data\", an econometrics term for data sets that include observations over multiple time periods for the same individuals, as well as a play on the phrase \"Python data analysis\".:</w:instrText>
-      </w:r>
-      <w:r>
-        <w:rPr>
-          <w:rFonts w:ascii="Arial" w:hAnsi="Arial" w:cs="Arial"/>
-          <w:sz w:val="28"/>
-          <w:szCs w:val="28"/>
-        </w:rPr>
-        <w:instrText> </w:instrText>
-      </w:r>
-      <w:r>
-        <w:rPr>
-          <w:sz w:val="28"/>
-          <w:szCs w:val="28"/>
-        </w:rPr>
-        <w:instrText>5</w:instrText>
-      </w:r>
-      <w:r>
-        <w:rPr>
-          <w:rFonts w:ascii="Arial" w:hAnsi="Arial" w:cs="Arial"/>
-          <w:sz w:val="28"/>
-          <w:szCs w:val="28"/>
-        </w:rPr>
-        <w:instrText> </w:instrText>
-      </w:r>
-      <w:r>
-        <w:rPr>
-          <w:sz w:val="28"/>
-          <w:szCs w:val="28"/>
-        </w:rPr>
-        <w:instrText xml:space="preserve"> Wes McKinney started building what would become Pandas at AQR Capital while he was a researcher there from 2007 to 2010.\nThe development of Pandas introduced into Python many comparable features of working with DataFrames that were established in the R programming language. The library is built upon another library, NumPy.","container-title":"Wikipedia","language":"en","license":"Creative Commons Attribution-ShareAlike License","note":"Page Version ID: 1234683004","source":"Wikipedia","title":"pandas (software)","URL":"https://en.wikipedia.org/w/index.php?title=Pandas_(software)&amp;oldid=1234683004","accessed":{"date-parts":[["2024",9,1]]},"issued":{"date-parts":[["2024",7,15]]}}}],"schema":"https://github.com/citation-style-language/schema/raw/master/csl-citation.json"} </w:instrText>
+        <w:instrText xml:space="preserve"> ADDIN ZOTERO_ITEM CSL_CITATION {"citationID":"KiJdDSN5","properties":{"formattedCitation":"[3]","plainCitation":"[3]","noteIndex":0},"citationItems":[{"id":76,"uris":["http://zotero.org/users/14711549/items/2JC9YMNY"],"itemData":{"id":76,"type":"webpage","abstract":"In this tutorial, you'll learn everything you need to know to get up and running with NumPy, Python's de facto standard for multidimensional data arrays. NumPy is the foundation for most data science in Python, so if you're interested in that field, then this is a great place to start.","language":"en","title":"NumPy Tutorial: Your First Steps Into Data Science in Python – Real Python","title-short":"NumPy Tutorial","URL":"https://realpython.com/numpy-tutorial/","author":[{"family":"Python","given":"Real"}],"accessed":{"date-parts":[["2024",9,2]]}}}],"schema":"https://github.com/citation-style-language/schema/raw/master/csl-citation.json"} </w:instrText>
       </w:r>
       <w:r>
         <w:rPr>
@@ -520,7 +2182,7 @@
           <w:rFonts w:ascii="Aptos" w:hAnsi="Aptos"/>
           <w:sz w:val="28"/>
         </w:rPr>
-        <w:t>[2]</w:t>
+        <w:t>[3]</w:t>
       </w:r>
       <w:r>
         <w:rPr>
@@ -538,21 +2200,19 @@
           <w:szCs w:val="28"/>
         </w:rPr>
       </w:pPr>
-      <w:proofErr w:type="spellStart"/>
-      <w:r>
-        <w:rPr>
-          <w:sz w:val="28"/>
-          <w:szCs w:val="28"/>
-        </w:rPr>
-        <w:t>Numpy</w:t>
-      </w:r>
-      <w:proofErr w:type="spellEnd"/>
-      <w:r>
-        <w:rPr>
-          <w:sz w:val="28"/>
-          <w:szCs w:val="28"/>
-        </w:rPr>
-        <w:t xml:space="preserve"> – a simple yet powerful data structure provided in python.</w:t>
+      <w:r>
+        <w:rPr>
+          <w:sz w:val="28"/>
+          <w:szCs w:val="28"/>
+        </w:rPr>
+        <w:t xml:space="preserve">Tabulate – a python library that </w:t>
+      </w:r>
+      <w:r>
+        <w:rPr>
+          <w:sz w:val="28"/>
+          <w:szCs w:val="28"/>
+        </w:rPr>
+        <w:t>tabulates data to an output</w:t>
       </w:r>
       <w:r>
         <w:rPr>
@@ -566,7 +2226,7 @@
           <w:sz w:val="28"/>
           <w:szCs w:val="28"/>
         </w:rPr>
-        <w:instrText xml:space="preserve"> ADDIN ZOTERO_ITEM CSL_CITATION {"citationID":"KiJdDSN5","properties":{"formattedCitation":"[3]","plainCitation":"[3]","noteIndex":0},"citationItems":[{"id":76,"uris":["http://zotero.org/users/14711549/items/2JC9YMNY"],"itemData":{"id":76,"type":"webpage","abstract":"In this tutorial, you'll learn everything you need to know to get up and running with NumPy, Python's de facto standard for multidimensional data arrays. NumPy is the foundation for most data science in Python, so if you're interested in that field, then this is a great place to start.","language":"en","title":"NumPy Tutorial: Your First Steps Into Data Science in Python – Real Python","title-short":"NumPy Tutorial","URL":"https://realpython.com/numpy-tutorial/","author":[{"family":"Python","given":"Real"}],"accessed":{"date-parts":[["2024",9,2]]}}}],"schema":"https://github.com/citation-style-language/schema/raw/master/csl-citation.json"} </w:instrText>
+        <w:instrText xml:space="preserve"> ADDIN ZOTERO_ITEM CSL_CITATION {"citationID":"EpGOxKYg","properties":{"formattedCitation":"[4]","plainCitation":"[4]","noteIndex":0},"citationItems":[{"id":79,"uris":["http://zotero.org/users/14711549/items/SN4J4BUV"],"itemData":{"id":79,"type":"software","genre":"Python","license":"OSI Approved :: MIT License","medium":"OS Independent","source":"PyPI","title":"tabulate: Pretty-print tabular data","title-short":"tabulate","URL":"https://github.com/astanin/python-tabulate","version":"0.9.0","accessed":{"date-parts":[["2024",9,15]]}}}],"schema":"https://github.com/citation-style-language/schema/raw/master/csl-citation.json"} </w:instrText>
       </w:r>
       <w:r>
         <w:rPr>
@@ -580,7 +2240,7 @@
           <w:rFonts w:ascii="Aptos" w:hAnsi="Aptos"/>
           <w:sz w:val="28"/>
         </w:rPr>
-        <w:t>[3]</w:t>
+        <w:t>[4]</w:t>
       </w:r>
       <w:r>
         <w:rPr>
@@ -589,64 +2249,6 @@
         </w:rPr>
         <w:fldChar w:fldCharType="end"/>
       </w:r>
-    </w:p>
-    <w:p>
-      <w:pPr>
-        <w:pStyle w:val="ListParagraph"/>
-        <w:rPr>
-          <w:sz w:val="28"/>
-          <w:szCs w:val="28"/>
-        </w:rPr>
-      </w:pPr>
-      <w:r>
-        <w:rPr>
-          <w:sz w:val="28"/>
-          <w:szCs w:val="28"/>
-        </w:rPr>
-        <w:t xml:space="preserve">Tabulate – a python library that </w:t>
-      </w:r>
-      <w:r>
-        <w:rPr>
-          <w:sz w:val="28"/>
-          <w:szCs w:val="28"/>
-        </w:rPr>
-        <w:t>tabulates data to an output</w:t>
-      </w:r>
-      <w:r>
-        <w:rPr>
-          <w:sz w:val="28"/>
-          <w:szCs w:val="28"/>
-        </w:rPr>
-        <w:fldChar w:fldCharType="begin"/>
-      </w:r>
-      <w:r>
-        <w:rPr>
-          <w:sz w:val="28"/>
-          <w:szCs w:val="28"/>
-        </w:rPr>
-        <w:instrText xml:space="preserve"> ADDIN ZOTERO_ITEM CSL_CITATION {"citationID":"EpGOxKYg","properties":{"formattedCitation":"[4]","plainCitation":"[4]","noteIndex":0},"citationItems":[{"id":79,"uris":["http://zotero.org/users/14711549/items/SN4J4BUV"],"itemData":{"id":79,"type":"software","genre":"Python","license":"OSI Approved :: MIT License","medium":"OS Independent","source":"PyPI","title":"tabulate: Pretty-print tabular data","title-short":"tabulate","URL":"https://github.com/astanin/python-tabulate","version":"0.9.0","accessed":{"date-parts":[["2024",9,15]]}}}],"schema":"https://github.com/citation-style-language/schema/raw/master/csl-citation.json"} </w:instrText>
-      </w:r>
-      <w:r>
-        <w:rPr>
-          <w:sz w:val="28"/>
-          <w:szCs w:val="28"/>
-        </w:rPr>
-        <w:fldChar w:fldCharType="separate"/>
-      </w:r>
-      <w:r>
-        <w:rPr>
-          <w:rFonts w:ascii="Aptos" w:hAnsi="Aptos"/>
-          <w:sz w:val="28"/>
-        </w:rPr>
-        <w:t>[4]</w:t>
-      </w:r>
-      <w:r>
-        <w:rPr>
-          <w:sz w:val="28"/>
-          <w:szCs w:val="28"/>
-        </w:rPr>
-        <w:fldChar w:fldCharType="end"/>
-      </w:r>
       <w:r>
         <w:rPr>
           <w:sz w:val="28"/>
@@ -665,21 +2267,13 @@
     </w:p>
     <w:p>
       <w:pPr>
-        <w:pStyle w:val="ListParagraph"/>
-        <w:rPr>
-          <w:sz w:val="28"/>
-          <w:szCs w:val="28"/>
-        </w:rPr>
-      </w:pPr>
-      <w:r>
-        <w:rPr>
-          <w:b/>
-          <w:bCs/>
-          <w:sz w:val="28"/>
-          <w:szCs w:val="28"/>
-        </w:rPr>
+        <w:pStyle w:val="Heading1"/>
+      </w:pPr>
+      <w:bookmarkStart w:id="1" w:name="_Toc177397440"/>
+      <w:r>
         <w:t>Introduction:</w:t>
       </w:r>
+      <w:bookmarkEnd w:id="1"/>
     </w:p>
     <w:p>
       <w:pPr>
@@ -755,52 +2349,24 @@
     </w:p>
     <w:p>
       <w:pPr>
-        <w:rPr>
-          <w:b/>
-          <w:bCs/>
-          <w:sz w:val="28"/>
-          <w:szCs w:val="28"/>
-        </w:rPr>
-      </w:pPr>
-      <w:r>
-        <w:rPr>
-          <w:b/>
-          <w:bCs/>
-          <w:sz w:val="28"/>
-          <w:szCs w:val="28"/>
-        </w:rPr>
+        <w:pStyle w:val="Heading1"/>
+      </w:pPr>
+      <w:bookmarkStart w:id="2" w:name="_Toc177397441"/>
+      <w:r>
         <w:lastRenderedPageBreak/>
         <w:t>Question 1 Report:</w:t>
       </w:r>
-    </w:p>
-    <w:p>
-      <w:pPr>
-        <w:ind w:left="360"/>
-        <w:rPr>
-          <w:b/>
-          <w:bCs/>
-          <w:sz w:val="28"/>
-          <w:szCs w:val="28"/>
-        </w:rPr>
-      </w:pPr>
-      <w:r>
-        <w:rPr>
-          <w:b/>
-          <w:bCs/>
-          <w:sz w:val="28"/>
-          <w:szCs w:val="28"/>
-        </w:rPr>
-        <w:tab/>
-      </w:r>
-      <w:r>
-        <w:rPr>
-          <w:b/>
-          <w:bCs/>
-          <w:sz w:val="28"/>
-          <w:szCs w:val="28"/>
-        </w:rPr>
+      <w:bookmarkEnd w:id="2"/>
+    </w:p>
+    <w:p>
+      <w:pPr>
+        <w:pStyle w:val="Heading2"/>
+      </w:pPr>
+      <w:bookmarkStart w:id="3" w:name="_Toc177397442"/>
+      <w:r>
         <w:t>Methodology</w:t>
       </w:r>
+      <w:bookmarkEnd w:id="3"/>
     </w:p>
     <w:p>
       <w:pPr>
@@ -998,21 +2564,13 @@
     </w:p>
     <w:p>
       <w:pPr>
-        <w:pStyle w:val="ListParagraph"/>
-        <w:rPr>
-          <w:sz w:val="28"/>
-          <w:szCs w:val="28"/>
-        </w:rPr>
-      </w:pPr>
-      <w:r>
-        <w:rPr>
-          <w:b/>
-          <w:bCs/>
-          <w:sz w:val="28"/>
-          <w:szCs w:val="28"/>
-        </w:rPr>
-        <w:t>Results:</w:t>
-      </w:r>
+        <w:pStyle w:val="Heading2"/>
+      </w:pPr>
+      <w:bookmarkStart w:id="4" w:name="_Toc177397443"/>
+      <w:r>
+        <w:t>Results</w:t>
+      </w:r>
+      <w:bookmarkEnd w:id="4"/>
     </w:p>
     <w:p>
       <w:pPr>
@@ -1340,23 +2898,13 @@
     </w:p>
     <w:p>
       <w:pPr>
-        <w:pStyle w:val="ListParagraph"/>
-        <w:rPr>
-          <w:b/>
-          <w:bCs/>
-          <w:sz w:val="28"/>
-          <w:szCs w:val="28"/>
-        </w:rPr>
-      </w:pPr>
-      <w:r>
-        <w:rPr>
-          <w:b/>
-          <w:bCs/>
-          <w:sz w:val="28"/>
-          <w:szCs w:val="28"/>
-        </w:rPr>
+        <w:pStyle w:val="Heading2"/>
+      </w:pPr>
+      <w:bookmarkStart w:id="5" w:name="_Toc177397444"/>
+      <w:r>
         <w:t>Analysis and Insights</w:t>
       </w:r>
+      <w:bookmarkEnd w:id="5"/>
     </w:p>
     <w:p>
       <w:pPr>
@@ -1490,7 +3038,15 @@
           <w:sz w:val="28"/>
           <w:szCs w:val="28"/>
         </w:rPr>
-        <w:t xml:space="preserve"> However, studies have shown that a higher GDP per capita might not be the sole reason for a low malnutrition prevalence as other contributing factors might play a larger part in lowering malnutrition in affected countries</w:t>
+        <w:t xml:space="preserve"> However, studies have shown that a higher GDP per capita might not be the sole reason for a low malnutrition prevalence as other contributing factors might play a </w:t>
+      </w:r>
+      <w:r>
+        <w:rPr>
+          <w:sz w:val="28"/>
+          <w:szCs w:val="28"/>
+        </w:rPr>
+        <w:lastRenderedPageBreak/>
+        <w:t>larger part in lowering malnutrition in affected countries</w:t>
       </w:r>
       <w:r>
         <w:rPr>
@@ -1594,7 +3150,6 @@
           <w:sz w:val="28"/>
           <w:szCs w:val="28"/>
         </w:rPr>
-        <w:lastRenderedPageBreak/>
         <w:t xml:space="preserve">When a country falls into a lower </w:t>
       </w:r>
       <w:r>
@@ -1671,62 +3226,31 @@
     </w:p>
     <w:p>
       <w:pPr>
-        <w:rPr>
-          <w:b/>
-          <w:bCs/>
-          <w:sz w:val="28"/>
-          <w:szCs w:val="28"/>
-        </w:rPr>
-      </w:pPr>
-      <w:bookmarkStart w:id="0" w:name="_Hlk176129094"/>
-      <w:r>
-        <w:rPr>
-          <w:b/>
-          <w:bCs/>
-          <w:sz w:val="28"/>
-          <w:szCs w:val="28"/>
-        </w:rPr>
+        <w:pStyle w:val="Heading1"/>
+      </w:pPr>
+      <w:bookmarkStart w:id="6" w:name="_Hlk176129094"/>
+      <w:bookmarkStart w:id="7" w:name="_Toc177397445"/>
+      <w:r>
         <w:lastRenderedPageBreak/>
         <w:t xml:space="preserve">Question </w:t>
       </w:r>
       <w:r>
-        <w:rPr>
-          <w:b/>
-          <w:bCs/>
-          <w:sz w:val="28"/>
-          <w:szCs w:val="28"/>
-        </w:rPr>
         <w:t>2</w:t>
       </w:r>
       <w:r>
-        <w:rPr>
-          <w:b/>
-          <w:bCs/>
-          <w:sz w:val="28"/>
-          <w:szCs w:val="28"/>
-        </w:rPr>
         <w:t xml:space="preserve"> Report:</w:t>
       </w:r>
-    </w:p>
-    <w:p>
-      <w:pPr>
-        <w:ind w:left="360"/>
-        <w:rPr>
-          <w:b/>
-          <w:bCs/>
-          <w:sz w:val="28"/>
-          <w:szCs w:val="28"/>
-        </w:rPr>
-      </w:pPr>
-      <w:r>
-        <w:rPr>
-          <w:b/>
-          <w:bCs/>
-          <w:sz w:val="28"/>
-          <w:szCs w:val="28"/>
-        </w:rPr>
+      <w:bookmarkEnd w:id="7"/>
+    </w:p>
+    <w:p>
+      <w:pPr>
+        <w:pStyle w:val="Heading2"/>
+      </w:pPr>
+      <w:bookmarkStart w:id="8" w:name="_Toc177397446"/>
+      <w:r>
         <w:t>Methodology</w:t>
       </w:r>
+      <w:bookmarkEnd w:id="8"/>
     </w:p>
     <w:p>
       <w:pPr>
@@ -1989,21 +3513,13 @@
     </w:p>
     <w:p>
       <w:pPr>
-        <w:pStyle w:val="ListParagraph"/>
-        <w:rPr>
-          <w:sz w:val="28"/>
-          <w:szCs w:val="28"/>
-        </w:rPr>
-      </w:pPr>
-      <w:r>
-        <w:rPr>
-          <w:b/>
-          <w:bCs/>
-          <w:sz w:val="28"/>
-          <w:szCs w:val="28"/>
-        </w:rPr>
-        <w:t>Results:</w:t>
-      </w:r>
+        <w:pStyle w:val="Heading2"/>
+      </w:pPr>
+      <w:bookmarkStart w:id="9" w:name="_Toc177397447"/>
+      <w:r>
+        <w:t>Results</w:t>
+      </w:r>
+      <w:bookmarkEnd w:id="9"/>
     </w:p>
     <w:p>
       <w:pPr>
@@ -2034,6 +3550,7 @@
           <w:sz w:val="28"/>
           <w:szCs w:val="28"/>
         </w:rPr>
+        <w:lastRenderedPageBreak/>
         <w:drawing>
           <wp:inline distT="0" distB="0" distL="0" distR="0" wp14:anchorId="59A3BB70" wp14:editId="792FED14">
             <wp:extent cx="4866192" cy="3114675"/>
@@ -2084,7 +3601,6 @@
           <w:i/>
           <w:iCs/>
         </w:rPr>
-        <w:lastRenderedPageBreak/>
         <w:t>Line graph</w:t>
       </w:r>
       <w:r>
@@ -2104,21 +3620,13 @@
     </w:p>
     <w:p>
       <w:pPr>
-        <w:pStyle w:val="ListParagraph"/>
-        <w:rPr>
-          <w:sz w:val="28"/>
-          <w:szCs w:val="28"/>
-        </w:rPr>
-      </w:pPr>
-      <w:r>
-        <w:rPr>
-          <w:b/>
-          <w:bCs/>
-          <w:sz w:val="28"/>
-          <w:szCs w:val="28"/>
-        </w:rPr>
+        <w:pStyle w:val="Heading2"/>
+      </w:pPr>
+      <w:bookmarkStart w:id="10" w:name="_Toc177397448"/>
+      <w:r>
         <w:t>Analysis and Insights</w:t>
       </w:r>
+      <w:bookmarkEnd w:id="10"/>
     </w:p>
     <w:p>
       <w:pPr>
@@ -2253,9 +3761,16 @@
           <w:sz w:val="28"/>
           <w:szCs w:val="28"/>
         </w:rPr>
-        <w:t xml:space="preserve"> crisis.</w:t>
-      </w:r>
-      <w:bookmarkEnd w:id="0"/>
+        <w:t xml:space="preserve"> crisis</w:t>
+      </w:r>
+      <w:bookmarkEnd w:id="6"/>
+      <w:r>
+        <w:rPr>
+          <w:sz w:val="28"/>
+          <w:szCs w:val="28"/>
+        </w:rPr>
+        <w:t>, which led to decreased consumer spending and industrial activity.</w:t>
+      </w:r>
     </w:p>
     <w:p>
       <w:pPr>
@@ -2274,61 +3789,30 @@
     </w:p>
     <w:p>
       <w:pPr>
-        <w:rPr>
-          <w:b/>
-          <w:bCs/>
-          <w:sz w:val="28"/>
-          <w:szCs w:val="28"/>
-        </w:rPr>
-      </w:pPr>
-      <w:r>
-        <w:rPr>
-          <w:b/>
-          <w:bCs/>
-          <w:sz w:val="28"/>
-          <w:szCs w:val="28"/>
-        </w:rPr>
+        <w:pStyle w:val="Heading1"/>
+      </w:pPr>
+      <w:bookmarkStart w:id="11" w:name="_Toc177397449"/>
+      <w:r>
         <w:lastRenderedPageBreak/>
         <w:t xml:space="preserve">Question </w:t>
       </w:r>
       <w:r>
-        <w:rPr>
-          <w:b/>
-          <w:bCs/>
-          <w:sz w:val="28"/>
-          <w:szCs w:val="28"/>
-        </w:rPr>
         <w:t>3</w:t>
       </w:r>
       <w:r>
-        <w:rPr>
-          <w:b/>
-          <w:bCs/>
-          <w:sz w:val="28"/>
-          <w:szCs w:val="28"/>
-        </w:rPr>
         <w:t xml:space="preserve"> Report:</w:t>
       </w:r>
-    </w:p>
-    <w:p>
-      <w:pPr>
-        <w:pStyle w:val="ListParagraph"/>
-        <w:rPr>
-          <w:b/>
-          <w:bCs/>
-          <w:sz w:val="28"/>
-          <w:szCs w:val="28"/>
-        </w:rPr>
-      </w:pPr>
-      <w:r>
-        <w:rPr>
-          <w:b/>
-          <w:bCs/>
-          <w:sz w:val="28"/>
-          <w:szCs w:val="28"/>
-        </w:rPr>
+      <w:bookmarkEnd w:id="11"/>
+    </w:p>
+    <w:p>
+      <w:pPr>
+        <w:pStyle w:val="Heading2"/>
+      </w:pPr>
+      <w:bookmarkStart w:id="12" w:name="_Toc177397450"/>
+      <w:r>
         <w:t>Methodology</w:t>
       </w:r>
+      <w:bookmarkEnd w:id="12"/>
     </w:p>
     <w:p>
       <w:pPr>
@@ -2625,21 +4109,13 @@
     </w:p>
     <w:p>
       <w:pPr>
-        <w:pStyle w:val="ListParagraph"/>
-        <w:rPr>
-          <w:sz w:val="28"/>
-          <w:szCs w:val="28"/>
-        </w:rPr>
-      </w:pPr>
-      <w:r>
-        <w:rPr>
-          <w:b/>
-          <w:bCs/>
-          <w:sz w:val="28"/>
-          <w:szCs w:val="28"/>
-        </w:rPr>
-        <w:t>Results:</w:t>
-      </w:r>
+        <w:pStyle w:val="Heading2"/>
+      </w:pPr>
+      <w:bookmarkStart w:id="13" w:name="_Toc177397451"/>
+      <w:r>
+        <w:t>Results</w:t>
+      </w:r>
+      <w:bookmarkEnd w:id="13"/>
     </w:p>
     <w:p>
       <w:pPr>
@@ -2788,7 +4264,6 @@
           <w:sz w:val="28"/>
           <w:szCs w:val="28"/>
         </w:rPr>
-        <w:lastRenderedPageBreak/>
         <w:drawing>
           <wp:inline distT="0" distB="0" distL="0" distR="0" wp14:anchorId="45530764" wp14:editId="2563EC1D">
             <wp:extent cx="3927355" cy="2067466"/>
@@ -2873,41 +4348,13 @@
     </w:p>
     <w:p>
       <w:pPr>
-        <w:pStyle w:val="ListParagraph"/>
-        <w:jc w:val="center"/>
-        <w:rPr>
-          <w:i/>
-          <w:iCs/>
-        </w:rPr>
-      </w:pPr>
-    </w:p>
-    <w:p>
-      <w:pPr>
-        <w:pStyle w:val="ListParagraph"/>
-        <w:ind w:left="1080"/>
-        <w:rPr>
-          <w:sz w:val="28"/>
-          <w:szCs w:val="28"/>
-        </w:rPr>
-      </w:pPr>
-    </w:p>
-    <w:p>
-      <w:pPr>
-        <w:pStyle w:val="ListParagraph"/>
-        <w:rPr>
-          <w:sz w:val="28"/>
-          <w:szCs w:val="28"/>
-        </w:rPr>
-      </w:pPr>
-      <w:r>
-        <w:rPr>
-          <w:b/>
-          <w:bCs/>
-          <w:sz w:val="28"/>
-          <w:szCs w:val="28"/>
-        </w:rPr>
+        <w:pStyle w:val="Heading2"/>
+      </w:pPr>
+      <w:bookmarkStart w:id="14" w:name="_Toc177397452"/>
+      <w:r>
         <w:t>Analysis and Insights</w:t>
       </w:r>
+      <w:bookmarkEnd w:id="14"/>
     </w:p>
     <w:p>
       <w:pPr>
@@ -2963,7 +4410,14 @@
           <w:sz w:val="28"/>
           <w:szCs w:val="28"/>
         </w:rPr>
-        <w:t>The median doesn’t stray so far from the mean signifying that outlier countries may not exist.</w:t>
+        <w:t xml:space="preserve">The median </w:t>
+      </w:r>
+      <w:r>
+        <w:rPr>
+          <w:sz w:val="28"/>
+          <w:szCs w:val="28"/>
+        </w:rPr>
+        <w:t>is significantly lower than the mean which strongly suggests the presence of outlier countries with very high emissions that are pulling the mean upward.</w:t>
       </w:r>
     </w:p>
     <w:p>
@@ -3003,7 +4457,21 @@
           <w:sz w:val="28"/>
           <w:szCs w:val="28"/>
         </w:rPr>
-        <w:t>The 5</w:t>
+        <w:t xml:space="preserve">The </w:t>
+      </w:r>
+      <w:r>
+        <w:rPr>
+          <w:sz w:val="28"/>
+          <w:szCs w:val="28"/>
+        </w:rPr>
+        <w:t xml:space="preserve">table indicates low values for the </w:t>
+      </w:r>
+      <w:r>
+        <w:rPr>
+          <w:sz w:val="28"/>
+          <w:szCs w:val="28"/>
+        </w:rPr>
+        <w:t>5</w:t>
       </w:r>
       <w:r>
         <w:rPr>
@@ -3048,6 +4516,35 @@
           <w:sz w:val="28"/>
           <w:szCs w:val="28"/>
         </w:rPr>
+        <w:t xml:space="preserve"> percentile</w:t>
+      </w:r>
+      <w:r>
+        <w:rPr>
+          <w:sz w:val="28"/>
+          <w:szCs w:val="28"/>
+        </w:rPr>
+        <w:t xml:space="preserve">s, which signifies that a large portion of countries have relatively low emissions. However, </w:t>
+      </w:r>
+      <w:r>
+        <w:rPr>
+          <w:sz w:val="28"/>
+          <w:szCs w:val="28"/>
+        </w:rPr>
+        <w:t>the 95</w:t>
+      </w:r>
+      <w:r>
+        <w:rPr>
+          <w:sz w:val="28"/>
+          <w:szCs w:val="28"/>
+          <w:vertAlign w:val="superscript"/>
+        </w:rPr>
+        <w:t>th</w:t>
+      </w:r>
+      <w:r>
+        <w:rPr>
+          <w:sz w:val="28"/>
+          <w:szCs w:val="28"/>
+        </w:rPr>
         <w:t xml:space="preserve"> percentile </w:t>
       </w:r>
       <w:r>
@@ -3055,29 +4552,14 @@
           <w:sz w:val="28"/>
           <w:szCs w:val="28"/>
         </w:rPr>
-        <w:t>is</w:t>
-      </w:r>
-      <w:r>
-        <w:rPr>
-          <w:sz w:val="28"/>
-          <w:szCs w:val="28"/>
-        </w:rPr>
-        <w:t xml:space="preserve"> relatively low while the 95</w:t>
-      </w:r>
-      <w:r>
-        <w:rPr>
-          <w:sz w:val="28"/>
-          <w:szCs w:val="28"/>
-          <w:vertAlign w:val="superscript"/>
-        </w:rPr>
-        <w:t>th</w:t>
-      </w:r>
-      <w:r>
-        <w:rPr>
-          <w:sz w:val="28"/>
-          <w:szCs w:val="28"/>
-        </w:rPr>
-        <w:t xml:space="preserve"> percentile signifies that </w:t>
+        <w:t xml:space="preserve">value of 15.17 </w:t>
+      </w:r>
+      <w:r>
+        <w:rPr>
+          <w:sz w:val="28"/>
+          <w:szCs w:val="28"/>
+        </w:rPr>
+        <w:t xml:space="preserve">signifies that </w:t>
       </w:r>
       <w:r>
         <w:rPr>
@@ -3100,6 +4582,16 @@
         </w:rPr>
         <w:t>have high C02 emissions which could call for immediate intervention for the affected countries.</w:t>
       </w:r>
+    </w:p>
+    <w:p>
+      <w:pPr>
+        <w:pStyle w:val="ListParagraph"/>
+        <w:ind w:left="1440"/>
+        <w:rPr>
+          <w:sz w:val="28"/>
+          <w:szCs w:val="28"/>
+        </w:rPr>
+      </w:pPr>
     </w:p>
     <w:p>
       <w:pPr>
@@ -3134,7 +4626,50 @@
           <w:sz w:val="28"/>
           <w:szCs w:val="28"/>
         </w:rPr>
-        <w:t>The high mean value signifies that many countries had a lot of school enrollments for the year 2010.</w:t>
+        <w:t>The high mean value signifies that</w:t>
+      </w:r>
+      <w:r>
+        <w:rPr>
+          <w:sz w:val="28"/>
+          <w:szCs w:val="28"/>
+        </w:rPr>
+        <w:t>, on average,</w:t>
+      </w:r>
+      <w:r>
+        <w:rPr>
+          <w:sz w:val="28"/>
+          <w:szCs w:val="28"/>
+        </w:rPr>
+        <w:t xml:space="preserve"> many countries had a lot of school enrollments for the year 2010.</w:t>
+      </w:r>
+      <w:r>
+        <w:rPr>
+          <w:sz w:val="28"/>
+          <w:szCs w:val="28"/>
+        </w:rPr>
+        <w:t xml:space="preserve"> This signifies a </w:t>
+      </w:r>
+      <w:r>
+        <w:rPr>
+          <w:sz w:val="28"/>
+          <w:szCs w:val="28"/>
+        </w:rPr>
+        <w:lastRenderedPageBreak/>
+        <w:t>positive trend in educational participation across the countries in the</w:t>
+      </w:r>
+      <w:r>
+        <w:rPr>
+          <w:sz w:val="28"/>
+          <w:szCs w:val="28"/>
+        </w:rPr>
+        <w:t xml:space="preserve"> data</w:t>
+      </w:r>
+      <w:r>
+        <w:rPr>
+          <w:sz w:val="28"/>
+          <w:szCs w:val="28"/>
+        </w:rPr>
+        <w:t>.</w:t>
       </w:r>
     </w:p>
     <w:p>
@@ -3156,6 +4691,13 @@
         </w:rPr>
         <w:t>The median value suggests that majority of the countries had a high number of enrollments, so a possibility of an outlier is low.</w:t>
       </w:r>
+      <w:r>
+        <w:rPr>
+          <w:sz w:val="28"/>
+          <w:szCs w:val="28"/>
+        </w:rPr>
+        <w:t xml:space="preserve"> Although it doesn’t mean that there aren’t any outliers completely, there could still be some outliers but are not heavily influencing the mean.</w:t>
+      </w:r>
     </w:p>
     <w:p>
       <w:pPr>
@@ -3174,8 +4716,14 @@
           <w:sz w:val="28"/>
           <w:szCs w:val="28"/>
         </w:rPr>
-        <w:lastRenderedPageBreak/>
         <w:t>The low relative standard deviation indicates that there isn’t a huge variation from one country to another in terms of number of school enrollments.</w:t>
+      </w:r>
+      <w:r>
+        <w:rPr>
+          <w:sz w:val="28"/>
+          <w:szCs w:val="28"/>
+        </w:rPr>
+        <w:t xml:space="preserve"> In other words, this means that most countries have similar enrollment figures.</w:t>
       </w:r>
     </w:p>
     <w:p>
@@ -3212,15 +4760,13 @@
         </w:rPr>
         <w:t xml:space="preserve"> percentile have relatively low school enrollments </w:t>
       </w:r>
-      <w:proofErr w:type="gramStart"/>
-      <w:r>
-        <w:rPr>
-          <w:sz w:val="28"/>
-          <w:szCs w:val="28"/>
-        </w:rPr>
-        <w:t>where as</w:t>
-      </w:r>
-      <w:proofErr w:type="gramEnd"/>
+      <w:r>
+        <w:rPr>
+          <w:sz w:val="28"/>
+          <w:szCs w:val="28"/>
+        </w:rPr>
+        <w:t>whereas</w:t>
+      </w:r>
       <w:r>
         <w:rPr>
           <w:sz w:val="28"/>
@@ -3287,6 +4833,13 @@
         </w:rPr>
         <w:t>) signify that they are experiencing a high number of enrollments.</w:t>
       </w:r>
+      <w:r>
+        <w:rPr>
+          <w:sz w:val="28"/>
+          <w:szCs w:val="28"/>
+        </w:rPr>
+        <w:t xml:space="preserve"> This indicates a trend towards higher enrollments as you move up through the percentiles.</w:t>
+      </w:r>
     </w:p>
     <w:p>
       <w:pPr>
@@ -3305,61 +4858,30 @@
     </w:p>
     <w:p>
       <w:pPr>
-        <w:rPr>
-          <w:b/>
-          <w:bCs/>
-          <w:sz w:val="28"/>
-          <w:szCs w:val="28"/>
-        </w:rPr>
-      </w:pPr>
-      <w:r>
-        <w:rPr>
-          <w:b/>
-          <w:bCs/>
-          <w:sz w:val="28"/>
-          <w:szCs w:val="28"/>
-        </w:rPr>
+        <w:pStyle w:val="Heading1"/>
+      </w:pPr>
+      <w:bookmarkStart w:id="15" w:name="_Toc177397453"/>
+      <w:r>
         <w:lastRenderedPageBreak/>
         <w:t xml:space="preserve">Question </w:t>
       </w:r>
       <w:r>
-        <w:rPr>
-          <w:b/>
-          <w:bCs/>
-          <w:sz w:val="28"/>
-          <w:szCs w:val="28"/>
-        </w:rPr>
         <w:t>4</w:t>
       </w:r>
       <w:r>
-        <w:rPr>
-          <w:b/>
-          <w:bCs/>
-          <w:sz w:val="28"/>
-          <w:szCs w:val="28"/>
-        </w:rPr>
         <w:t xml:space="preserve"> Report:</w:t>
       </w:r>
-    </w:p>
-    <w:p>
-      <w:pPr>
-        <w:ind w:firstLine="720"/>
-        <w:rPr>
-          <w:b/>
-          <w:bCs/>
-          <w:sz w:val="28"/>
-          <w:szCs w:val="28"/>
-        </w:rPr>
-      </w:pPr>
-      <w:r>
-        <w:rPr>
-          <w:b/>
-          <w:bCs/>
-          <w:sz w:val="28"/>
-          <w:szCs w:val="28"/>
-        </w:rPr>
+      <w:bookmarkEnd w:id="15"/>
+    </w:p>
+    <w:p>
+      <w:pPr>
+        <w:pStyle w:val="Heading2"/>
+      </w:pPr>
+      <w:bookmarkStart w:id="16" w:name="_Toc177397454"/>
+      <w:r>
         <w:t>Methodology</w:t>
       </w:r>
+      <w:bookmarkEnd w:id="16"/>
     </w:p>
     <w:p>
       <w:pPr>
@@ -3658,21 +5180,13 @@
     </w:p>
     <w:p>
       <w:pPr>
-        <w:pStyle w:val="ListParagraph"/>
-        <w:rPr>
-          <w:sz w:val="28"/>
-          <w:szCs w:val="28"/>
-        </w:rPr>
-      </w:pPr>
-      <w:r>
-        <w:rPr>
-          <w:b/>
-          <w:bCs/>
-          <w:sz w:val="28"/>
-          <w:szCs w:val="28"/>
-        </w:rPr>
-        <w:t>Results:</w:t>
-      </w:r>
+        <w:pStyle w:val="Heading2"/>
+      </w:pPr>
+      <w:bookmarkStart w:id="17" w:name="_Toc177397455"/>
+      <w:r>
+        <w:t>Results</w:t>
+      </w:r>
+      <w:bookmarkEnd w:id="17"/>
     </w:p>
     <w:p>
       <w:pPr>
@@ -3884,21 +5398,13 @@
     </w:p>
     <w:p>
       <w:pPr>
-        <w:pStyle w:val="ListParagraph"/>
-        <w:rPr>
-          <w:sz w:val="28"/>
-          <w:szCs w:val="28"/>
-        </w:rPr>
-      </w:pPr>
-      <w:r>
-        <w:rPr>
-          <w:b/>
-          <w:bCs/>
-          <w:sz w:val="28"/>
-          <w:szCs w:val="28"/>
-        </w:rPr>
+        <w:pStyle w:val="Heading2"/>
+      </w:pPr>
+      <w:bookmarkStart w:id="18" w:name="_Toc177397456"/>
+      <w:r>
         <w:t>Analysis and Insights</w:t>
       </w:r>
+      <w:bookmarkEnd w:id="18"/>
     </w:p>
     <w:p>
       <w:pPr>
@@ -3934,7 +5440,35 @@
           <w:sz w:val="28"/>
           <w:szCs w:val="28"/>
         </w:rPr>
-        <w:t>The j-shaped scatter plot signifies that, majority of the countries have a low GDP per capita and are likely to have high levels of fertility.</w:t>
+        <w:t xml:space="preserve">The j-shaped scatter plot signifies that, majority of the countries </w:t>
+      </w:r>
+      <w:r>
+        <w:rPr>
+          <w:sz w:val="28"/>
+          <w:szCs w:val="28"/>
+        </w:rPr>
+        <w:t xml:space="preserve">that </w:t>
+      </w:r>
+      <w:r>
+        <w:rPr>
+          <w:sz w:val="28"/>
+          <w:szCs w:val="28"/>
+        </w:rPr>
+        <w:t>have a low GDP per capita and are likely to have high levels of fertility.</w:t>
+      </w:r>
+      <w:r>
+        <w:rPr>
+          <w:sz w:val="28"/>
+          <w:szCs w:val="28"/>
+        </w:rPr>
+        <w:t xml:space="preserve"> This pattern can be observed often in developing nations where socioeconomic factors, for example limited health care access and family planning resources contributes to higher birth rates.</w:t>
+      </w:r>
+      <w:r>
+        <w:rPr>
+          <w:sz w:val="28"/>
+          <w:szCs w:val="28"/>
+        </w:rPr>
+        <w:t xml:space="preserve"> However, it is likely that at very high levels of GDP per capita, fertility begins to move upward again potentially due to developments in cultural shifts and financial stability. In general, the J-curve manages to highlight the non-linear relationship between Fertility rates and GDP per capita.</w:t>
       </w:r>
     </w:p>
     <w:p>
@@ -3950,83 +5484,158 @@
           <w:sz w:val="28"/>
           <w:szCs w:val="28"/>
         </w:rPr>
+        <w:lastRenderedPageBreak/>
         <w:t>Cumulative distribution function graph</w:t>
       </w:r>
     </w:p>
     <w:p>
       <w:pPr>
-        <w:rPr>
-          <w:sz w:val="28"/>
-          <w:szCs w:val="28"/>
-        </w:rPr>
-      </w:pPr>
-    </w:p>
-    <w:p>
-      <w:pPr>
-        <w:rPr>
-          <w:b/>
-          <w:bCs/>
-          <w:sz w:val="28"/>
-          <w:szCs w:val="28"/>
-        </w:rPr>
-      </w:pPr>
-      <w:r>
-        <w:rPr>
-          <w:b/>
-          <w:bCs/>
-          <w:sz w:val="28"/>
-          <w:szCs w:val="28"/>
-        </w:rPr>
+        <w:pStyle w:val="ListParagraph"/>
+        <w:numPr>
+          <w:ilvl w:val="0"/>
+          <w:numId w:val="13"/>
+        </w:numPr>
+        <w:ind w:left="1080"/>
+        <w:rPr>
+          <w:sz w:val="28"/>
+          <w:szCs w:val="28"/>
+        </w:rPr>
+      </w:pPr>
+      <w:r>
+        <w:rPr>
+          <w:sz w:val="28"/>
+          <w:szCs w:val="28"/>
+        </w:rPr>
+        <w:t xml:space="preserve">We observe </w:t>
+      </w:r>
+      <w:r>
+        <w:rPr>
+          <w:sz w:val="28"/>
+          <w:szCs w:val="28"/>
+        </w:rPr>
+        <w:t xml:space="preserve">the initial steepness of the graph indicating that a significant number of countries have low to medium fertility rates. </w:t>
+      </w:r>
+      <w:r>
+        <w:rPr>
+          <w:sz w:val="28"/>
+          <w:szCs w:val="28"/>
+        </w:rPr>
+        <w:t xml:space="preserve">As you move from the low fertility rates, the probability that there will be the same high fertility rates increases. This means that the countries have successfully implemented policies to reduce the fertility rates with measures such as improved access to health care and family planning resources. </w:t>
+      </w:r>
+    </w:p>
+    <w:p>
+      <w:pPr>
+        <w:pStyle w:val="ListParagraph"/>
+        <w:numPr>
+          <w:ilvl w:val="0"/>
+          <w:numId w:val="13"/>
+        </w:numPr>
+        <w:ind w:left="1080"/>
+        <w:rPr>
+          <w:sz w:val="28"/>
+          <w:szCs w:val="28"/>
+        </w:rPr>
+      </w:pPr>
+      <w:r>
+        <w:rPr>
+          <w:sz w:val="28"/>
+          <w:szCs w:val="28"/>
+        </w:rPr>
+        <w:t xml:space="preserve">The respective mean and median </w:t>
+      </w:r>
+      <w:r>
+        <w:rPr>
+          <w:sz w:val="28"/>
+          <w:szCs w:val="28"/>
+        </w:rPr>
+        <w:t>are</w:t>
+      </w:r>
+      <w:r>
+        <w:rPr>
+          <w:sz w:val="28"/>
+          <w:szCs w:val="28"/>
+        </w:rPr>
+        <w:t xml:space="preserve"> observed to be in between the steepness which indicates that majority of the countries have high fertility rates.</w:t>
+      </w:r>
+      <w:r>
+        <w:rPr>
+          <w:sz w:val="28"/>
+          <w:szCs w:val="28"/>
+        </w:rPr>
+        <w:t xml:space="preserve"> This applies to both the years (1990 and 2010).</w:t>
+      </w:r>
+    </w:p>
+    <w:p>
+      <w:pPr>
+        <w:pStyle w:val="ListParagraph"/>
+        <w:numPr>
+          <w:ilvl w:val="0"/>
+          <w:numId w:val="13"/>
+        </w:numPr>
+        <w:ind w:left="1080"/>
+        <w:rPr>
+          <w:sz w:val="28"/>
+          <w:szCs w:val="28"/>
+        </w:rPr>
+      </w:pPr>
+      <w:r>
+        <w:rPr>
+          <w:sz w:val="28"/>
+          <w:szCs w:val="28"/>
+        </w:rPr>
+        <w:t xml:space="preserve">After the initial steep increase, the cumulative distribution function begins to flatten out. This signifies that fewer countries have higher fertility rates and those remaining countries with high fertility are becoming rare in the dataset. </w:t>
+      </w:r>
+    </w:p>
+    <w:p>
+      <w:pPr>
+        <w:pStyle w:val="ListParagraph"/>
+        <w:numPr>
+          <w:ilvl w:val="0"/>
+          <w:numId w:val="13"/>
+        </w:numPr>
+        <w:ind w:left="1080"/>
+        <w:rPr>
+          <w:sz w:val="28"/>
+          <w:szCs w:val="28"/>
+        </w:rPr>
+      </w:pPr>
+      <w:r>
+        <w:rPr>
+          <w:sz w:val="28"/>
+          <w:szCs w:val="28"/>
+        </w:rPr>
+        <w:t>This pattern signifies the effectiveness of policies aimed at reducing fertility rates across countries.</w:t>
+      </w:r>
+    </w:p>
+    <w:p>
+      <w:pPr>
+        <w:pStyle w:val="Heading1"/>
+      </w:pPr>
+      <w:r>
         <w:br w:type="page"/>
       </w:r>
-      <w:r>
-        <w:rPr>
-          <w:b/>
-          <w:bCs/>
-          <w:sz w:val="28"/>
-          <w:szCs w:val="28"/>
-        </w:rPr>
+      <w:bookmarkStart w:id="19" w:name="_Toc177397457"/>
+      <w:r>
         <w:lastRenderedPageBreak/>
         <w:t xml:space="preserve">Question </w:t>
       </w:r>
       <w:r>
-        <w:rPr>
-          <w:b/>
-          <w:bCs/>
-          <w:sz w:val="28"/>
-          <w:szCs w:val="28"/>
-        </w:rPr>
         <w:t>5</w:t>
       </w:r>
       <w:r>
-        <w:rPr>
-          <w:b/>
-          <w:bCs/>
-          <w:sz w:val="28"/>
-          <w:szCs w:val="28"/>
-        </w:rPr>
         <w:t xml:space="preserve"> Report:</w:t>
       </w:r>
-    </w:p>
-    <w:p>
-      <w:pPr>
-        <w:ind w:firstLine="720"/>
-        <w:rPr>
-          <w:b/>
-          <w:bCs/>
-          <w:sz w:val="28"/>
-          <w:szCs w:val="28"/>
-        </w:rPr>
-      </w:pPr>
-      <w:r>
-        <w:rPr>
-          <w:b/>
-          <w:bCs/>
-          <w:sz w:val="28"/>
-          <w:szCs w:val="28"/>
-        </w:rPr>
+      <w:bookmarkEnd w:id="19"/>
+    </w:p>
+    <w:p>
+      <w:pPr>
+        <w:pStyle w:val="Heading2"/>
+      </w:pPr>
+      <w:bookmarkStart w:id="20" w:name="_Toc177397458"/>
+      <w:r>
         <w:t>Methodology</w:t>
       </w:r>
+      <w:bookmarkEnd w:id="20"/>
     </w:p>
     <w:p>
       <w:pPr>
@@ -4170,7 +5779,6 @@
     </w:p>
     <w:p>
       <w:pPr>
-        <w:ind w:left="495"/>
         <w:rPr>
           <w:b/>
           <w:bCs/>
@@ -4181,21 +5789,13 @@
     </w:p>
     <w:p>
       <w:pPr>
-        <w:pStyle w:val="ListParagraph"/>
-        <w:rPr>
-          <w:sz w:val="28"/>
-          <w:szCs w:val="28"/>
-        </w:rPr>
-      </w:pPr>
-      <w:r>
-        <w:rPr>
-          <w:b/>
-          <w:bCs/>
-          <w:sz w:val="28"/>
-          <w:szCs w:val="28"/>
-        </w:rPr>
-        <w:t>Results:</w:t>
-      </w:r>
+        <w:pStyle w:val="Heading2"/>
+      </w:pPr>
+      <w:bookmarkStart w:id="21" w:name="_Toc177397459"/>
+      <w:r>
+        <w:t>Results</w:t>
+      </w:r>
+      <w:bookmarkEnd w:id="21"/>
     </w:p>
     <w:p>
       <w:pPr>
@@ -4371,8 +5971,8 @@
         </w:rPr>
         <w:lastRenderedPageBreak/>
         <w:drawing>
-          <wp:inline distT="0" distB="0" distL="0" distR="0" wp14:anchorId="52C4A6E9" wp14:editId="2A9526F5">
-            <wp:extent cx="4747748" cy="3302120"/>
+          <wp:inline distT="0" distB="0" distL="0" distR="0" wp14:anchorId="363231D9" wp14:editId="7F0053AC">
+            <wp:extent cx="5317847" cy="3856007"/>
             <wp:effectExtent l="0" t="0" r="0" b="0"/>
             <wp:docPr id="1" name="Picture 1"/>
             <wp:cNvGraphicFramePr>
@@ -4394,7 +5994,7 @@
                   <pic:spPr>
                     <a:xfrm>
                       <a:off x="0" y="0"/>
-                      <a:ext cx="4755723" cy="3307667"/>
+                      <a:ext cx="5335326" cy="3868681"/>
                     </a:xfrm>
                     <a:prstGeom prst="rect">
                       <a:avLst/>
@@ -4436,21 +6036,13 @@
     </w:p>
     <w:p>
       <w:pPr>
-        <w:pStyle w:val="ListParagraph"/>
-        <w:rPr>
-          <w:sz w:val="28"/>
-          <w:szCs w:val="28"/>
-        </w:rPr>
-      </w:pPr>
-      <w:r>
-        <w:rPr>
-          <w:b/>
-          <w:bCs/>
-          <w:sz w:val="28"/>
-          <w:szCs w:val="28"/>
-        </w:rPr>
+        <w:pStyle w:val="Heading2"/>
+      </w:pPr>
+      <w:bookmarkStart w:id="22" w:name="_Toc177397460"/>
+      <w:r>
         <w:t>Analysis and Insights</w:t>
       </w:r>
+      <w:bookmarkEnd w:id="22"/>
     </w:p>
     <w:p>
       <w:pPr>
@@ -4486,7 +6078,42 @@
           <w:sz w:val="28"/>
           <w:szCs w:val="28"/>
         </w:rPr>
-        <w:t>Generally, one would expect to have all countries with a lower rate of corruption to have a high happy planet index. It can be observed that this is not the case as countries such as Norway who have a low corruption perception index, don’t have a high planet index. This indicates that a country like Norway is still unable to satisfy peoples live</w:t>
+        <w:t>Generally, one would expect to have all countries with a lower rate of corruption to have a high happy planet index. It can be observed that this is not the case as countries such as Norway who have a low corruption perception index</w:t>
+      </w:r>
+      <w:r>
+        <w:rPr>
+          <w:sz w:val="28"/>
+          <w:szCs w:val="28"/>
+        </w:rPr>
+        <w:t>,</w:t>
+      </w:r>
+      <w:r>
+        <w:rPr>
+          <w:sz w:val="28"/>
+          <w:szCs w:val="28"/>
+        </w:rPr>
+        <w:t xml:space="preserve"> don’t have a high planet index. </w:t>
+      </w:r>
+      <w:r>
+        <w:rPr>
+          <w:sz w:val="28"/>
+          <w:szCs w:val="28"/>
+        </w:rPr>
+        <w:t xml:space="preserve">This indicates that a country like Norway is still unable to satisfy </w:t>
+      </w:r>
+      <w:r>
+        <w:rPr>
+          <w:sz w:val="28"/>
+          <w:szCs w:val="28"/>
+        </w:rPr>
+        <w:t>people’s</w:t>
+      </w:r>
+      <w:r>
+        <w:rPr>
+          <w:sz w:val="28"/>
+          <w:szCs w:val="28"/>
+        </w:rPr>
+        <w:t xml:space="preserve"> live</w:t>
       </w:r>
       <w:r>
         <w:rPr>
@@ -4501,6 +6128,153 @@
           <w:szCs w:val="28"/>
         </w:rPr>
         <w:t>.</w:t>
+      </w:r>
+    </w:p>
+    <w:p>
+      <w:pPr>
+        <w:pStyle w:val="ListParagraph"/>
+        <w:numPr>
+          <w:ilvl w:val="0"/>
+          <w:numId w:val="13"/>
+        </w:numPr>
+        <w:rPr>
+          <w:sz w:val="28"/>
+          <w:szCs w:val="28"/>
+        </w:rPr>
+      </w:pPr>
+      <w:r>
+        <w:rPr>
+          <w:sz w:val="28"/>
+          <w:szCs w:val="28"/>
+        </w:rPr>
+        <w:t>Using the Quadrant Analysis method to identify unusual countries, we divide the graph into four quadrants</w:t>
+      </w:r>
+      <w:r>
+        <w:rPr>
+          <w:sz w:val="28"/>
+          <w:szCs w:val="28"/>
+        </w:rPr>
+        <w:fldChar w:fldCharType="begin"/>
+      </w:r>
+      <w:r>
+        <w:rPr>
+          <w:sz w:val="28"/>
+          <w:szCs w:val="28"/>
+        </w:rPr>
+        <w:instrText xml:space="preserve"> ADDIN ZOTERO_ITEM CSL_CITATION {"citationID":"7PeMMpQD","properties":{"formattedCitation":"[7]","plainCitation":"[7]","noteIndex":0},"citationItems":[{"id":89,"uris":["http://zotero.org/users/14711549/items/2FR6NBQW"],"itemData":{"id":89,"type":"article-journal","abstract":"Quadrant analysis is a widely used research technique that a college or university might employ as part of its strategic planning process. The technique uses consumer preference data and produces information suitable for a wide variety of curriculum and marketing decisions. The basic quadrant analysis design is described and more advanced variations are discussed. Special attention is paid to the resource allocation and promotional strategies suggested by quadrant analysis results.","container-title":"Journal of Marketing for Higher Education","issue":"2","language":"en","note":"publisher: Taylor &amp; Francis Journals","page":"17-32","source":"ideas.repec.org","title":"Quadrant Analysis as a Strategic Planning Technique in Curriculum Development and Program Marketing","volume":"7","author":[{"family":"Lynch","given":"James"},{"family":"Carver","given":"Robert"},{"family":"Virgo","given":"John Michael"}],"issued":{"date-parts":[["1996"]]}}}],"schema":"https://github.com/citation-style-language/schema/raw/master/csl-citation.json"} </w:instrText>
+      </w:r>
+      <w:r>
+        <w:rPr>
+          <w:sz w:val="28"/>
+          <w:szCs w:val="28"/>
+        </w:rPr>
+        <w:fldChar w:fldCharType="separate"/>
+      </w:r>
+      <w:r>
+        <w:rPr>
+          <w:rFonts w:ascii="Aptos" w:hAnsi="Aptos"/>
+          <w:sz w:val="28"/>
+        </w:rPr>
+        <w:t>[7]</w:t>
+      </w:r>
+      <w:r>
+        <w:rPr>
+          <w:sz w:val="28"/>
+          <w:szCs w:val="28"/>
+        </w:rPr>
+        <w:fldChar w:fldCharType="end"/>
+      </w:r>
+      <w:r>
+        <w:rPr>
+          <w:sz w:val="28"/>
+          <w:szCs w:val="28"/>
+        </w:rPr>
+        <w:t xml:space="preserve">. These quadrants will include sections for countries with high HPI &amp; high CPI, low HPI &amp; low CPI, low HPI &amp; high CPI and finally high HPI &amp; </w:t>
+      </w:r>
+      <w:r>
+        <w:rPr>
+          <w:sz w:val="28"/>
+          <w:szCs w:val="28"/>
+        </w:rPr>
+        <w:lastRenderedPageBreak/>
+        <w:t xml:space="preserve">low CPI. Countries with </w:t>
+      </w:r>
+      <w:r>
+        <w:rPr>
+          <w:sz w:val="28"/>
+          <w:szCs w:val="28"/>
+        </w:rPr>
+        <w:t>an unusual</w:t>
+      </w:r>
+      <w:r>
+        <w:rPr>
+          <w:sz w:val="28"/>
+          <w:szCs w:val="28"/>
+        </w:rPr>
+        <w:t xml:space="preserve"> pattern fall into </w:t>
+      </w:r>
+      <w:r>
+        <w:rPr>
+          <w:sz w:val="28"/>
+          <w:szCs w:val="28"/>
+        </w:rPr>
+        <w:t>the</w:t>
+      </w:r>
+      <w:r>
+        <w:rPr>
+          <w:sz w:val="28"/>
+          <w:szCs w:val="28"/>
+        </w:rPr>
+        <w:t xml:space="preserve"> </w:t>
+      </w:r>
+      <w:r>
+        <w:rPr>
+          <w:sz w:val="28"/>
+          <w:szCs w:val="28"/>
+        </w:rPr>
+        <w:t>high CPI &amp; low HPI</w:t>
+      </w:r>
+      <w:r>
+        <w:rPr>
+          <w:sz w:val="28"/>
+          <w:szCs w:val="28"/>
+        </w:rPr>
+        <w:t xml:space="preserve">. Countries with </w:t>
+      </w:r>
+      <w:r>
+        <w:rPr>
+          <w:sz w:val="28"/>
+          <w:szCs w:val="28"/>
+        </w:rPr>
+        <w:t>low CPI &amp; high HPI</w:t>
+      </w:r>
+      <w:r>
+        <w:rPr>
+          <w:sz w:val="28"/>
+          <w:szCs w:val="28"/>
+        </w:rPr>
+        <w:t xml:space="preserve"> are seen with high well-being but low perceptions of corruption</w:t>
+      </w:r>
+      <w:r>
+        <w:rPr>
+          <w:sz w:val="28"/>
+          <w:szCs w:val="28"/>
+        </w:rPr>
+        <w:t xml:space="preserve">. The countries with high CPI score but low HPI scores, signify that corruption is not the only factor affecting people’s well-being. </w:t>
+      </w:r>
+      <w:r>
+        <w:rPr>
+          <w:sz w:val="28"/>
+          <w:szCs w:val="28"/>
+        </w:rPr>
+        <w:t>There are also cases of small island countries or countries with unique circumstances that lead to high HPI scores despite average CPI scores i.e. Burundi.</w:t>
+      </w:r>
+      <w:r>
+        <w:rPr>
+          <w:sz w:val="28"/>
+          <w:szCs w:val="28"/>
+        </w:rPr>
+        <w:t xml:space="preserve"> In summary this graph plot has been observed to reveal a complex relationship where lower corruption correlates with high levels of happiness.</w:t>
       </w:r>
     </w:p>
     <w:p>
@@ -4524,19 +6298,14 @@
     </w:p>
     <w:p>
       <w:pPr>
-        <w:rPr>
-          <w:sz w:val="28"/>
-          <w:szCs w:val="28"/>
-        </w:rPr>
-      </w:pPr>
-      <w:r>
-        <w:rPr>
-          <w:sz w:val="28"/>
-          <w:szCs w:val="28"/>
-        </w:rPr>
+        <w:pStyle w:val="Heading1"/>
+      </w:pPr>
+      <w:bookmarkStart w:id="23" w:name="_Toc177397461"/>
+      <w:r>
         <w:lastRenderedPageBreak/>
         <w:t>References:</w:t>
       </w:r>
+      <w:bookmarkEnd w:id="23"/>
     </w:p>
     <w:p>
       <w:pPr>
@@ -4884,6 +6653,46 @@
     </w:p>
     <w:p>
       <w:pPr>
+        <w:pStyle w:val="Bibliography"/>
+        <w:rPr>
+          <w:rFonts w:ascii="Aptos" w:hAnsi="Aptos"/>
+          <w:sz w:val="28"/>
+        </w:rPr>
+      </w:pPr>
+      <w:r>
+        <w:rPr>
+          <w:rFonts w:ascii="Aptos" w:hAnsi="Aptos"/>
+          <w:sz w:val="28"/>
+        </w:rPr>
+        <w:t>[7]</w:t>
+      </w:r>
+      <w:r>
+        <w:rPr>
+          <w:rFonts w:ascii="Aptos" w:hAnsi="Aptos"/>
+          <w:sz w:val="28"/>
+        </w:rPr>
+        <w:tab/>
+        <w:t xml:space="preserve">J. Lynch, R. Carver, and J. M. Virgo, “Quadrant Analysis as a Strategic Planning Technique in Curriculum Development and Program Marketing,” </w:t>
+      </w:r>
+      <w:r>
+        <w:rPr>
+          <w:rFonts w:ascii="Aptos" w:hAnsi="Aptos"/>
+          <w:i/>
+          <w:iCs/>
+          <w:sz w:val="28"/>
+        </w:rPr>
+        <w:t>J. Mark. High. Educ.</w:t>
+      </w:r>
+      <w:r>
+        <w:rPr>
+          <w:rFonts w:ascii="Aptos" w:hAnsi="Aptos"/>
+          <w:sz w:val="28"/>
+        </w:rPr>
+        <w:t>, vol. 7, no. 2, pp. 17–32, 1996.</w:t>
+      </w:r>
+    </w:p>
+    <w:p>
+      <w:pPr>
         <w:rPr>
           <w:sz w:val="28"/>
           <w:szCs w:val="28"/>
@@ -4899,9 +6708,11 @@
     </w:p>
     <w:sectPr>
       <w:headerReference w:type="default" r:id="rId17"/>
+      <w:footerReference w:type="default" r:id="rId18"/>
       <w:pgSz w:w="12240" w:h="15840"/>
       <w:pgMar w:top="1440" w:right="1440" w:bottom="1440" w:left="1440" w:header="720" w:footer="720" w:gutter="0"/>
       <w:cols w:space="720"/>
+      <w:titlePg/>
       <w:docGrid w:linePitch="360"/>
     </w:sectPr>
   </w:body>
@@ -4931,6 +6742,59 @@
     </w:p>
   </w:endnote>
 </w:endnotes>
+</file>
+
+<file path=word/footer1.xml><?xml version="1.0" encoding="utf-8"?>
+<w:ftr xmlns:wpc="http://schemas.microsoft.com/office/word/2010/wordprocessingCanvas" xmlns:cx="http://schemas.microsoft.com/office/drawing/2014/chartex" xmlns:cx1="http://schemas.microsoft.com/office/drawing/2015/9/8/chartex" xmlns:cx2="http://schemas.microsoft.com/office/drawing/2015/10/21/chartex" xmlns:cx3="http://schemas.microsoft.com/office/drawing/2016/5/9/chartex" xmlns:cx4="http://schemas.microsoft.com/office/drawing/2016/5/10/chartex" xmlns:cx5="http://schemas.microsoft.com/office/drawing/2016/5/11/chartex" xmlns:cx6="http://schemas.microsoft.com/office/drawing/2016/5/12/chartex" xmlns:cx7="http://schemas.microsoft.com/office/drawing/2016/5/13/chartex" xmlns:cx8="http://schemas.microsoft.com/office/drawing/2016/5/14/chartex" xmlns:mc="http://schemas.openxmlformats.org/markup-compatibility/2006" xmlns:aink="http://schemas.microsoft.com/office/drawing/2016/ink" xmlns:am3d="http://schemas.microsoft.com/office/drawing/2017/model3d" xmlns:o="urn:schemas-microsoft-com:office:office" xmlns:oel="http://schemas.microsoft.com/office/2019/extlst" xmlns:r="http://schemas.openxmlformats.org/officeDocument/2006/relationships" xmlns:m="http://schemas.openxmlformats.org/officeDocument/2006/math" xmlns:v="urn:schemas-microsoft-com:vml" xmlns:wp14="http://schemas.microsoft.com/office/word/2010/wordprocessingDrawing" xmlns:wp="http://schemas.openxmlformats.org/drawingml/2006/wordprocessingDrawing" xmlns:w10="urn:schemas-microsoft-com:office:word" xmlns:w="http://schemas.openxmlformats.org/wordprocessingml/2006/main" xmlns:w14="http://schemas.microsoft.com/office/word/2010/wordml" xmlns:w15="http://schemas.microsoft.com/office/word/2012/wordml" xmlns:w16cex="http://schemas.microsoft.com/office/word/2018/wordml/cex" xmlns:w16cid="http://schemas.microsoft.com/office/word/2016/wordml/cid" xmlns:w16="http://schemas.microsoft.com/office/word/2018/wordml" xmlns:w16sdtdh="http://schemas.microsoft.com/office/word/2020/wordml/sdtdatahash" xmlns:w16se="http://schemas.microsoft.com/office/word/2015/wordml/symex" xmlns:wpg="http://schemas.microsoft.com/office/word/2010/wordprocessingGroup" xmlns:wpi="http://schemas.microsoft.com/office/word/2010/wordprocessingInk" xmlns:wne="http://schemas.microsoft.com/office/word/2006/wordml" xmlns:wps="http://schemas.microsoft.com/office/word/2010/wordprocessingShape" mc:Ignorable="w14 w15 w16se w16cid w16 w16cex w16sdtdh wp14">
+  <w:sdt>
+    <w:sdtPr>
+      <w:id w:val="1041176370"/>
+      <w:docPartObj>
+        <w:docPartGallery w:val="Page Numbers (Bottom of Page)"/>
+        <w:docPartUnique/>
+      </w:docPartObj>
+    </w:sdtPr>
+    <w:sdtEndPr>
+      <w:rPr>
+        <w:noProof/>
+      </w:rPr>
+    </w:sdtEndPr>
+    <w:sdtContent>
+      <w:p>
+        <w:pPr>
+          <w:pStyle w:val="Footer"/>
+          <w:jc w:val="right"/>
+        </w:pPr>
+        <w:r>
+          <w:fldChar w:fldCharType="begin"/>
+        </w:r>
+        <w:r>
+          <w:instrText xml:space="preserve"> PAGE   \* MERGEFORMAT </w:instrText>
+        </w:r>
+        <w:r>
+          <w:fldChar w:fldCharType="separate"/>
+        </w:r>
+        <w:r>
+          <w:rPr>
+            <w:noProof/>
+          </w:rPr>
+          <w:t>2</w:t>
+        </w:r>
+        <w:r>
+          <w:rPr>
+            <w:noProof/>
+          </w:rPr>
+          <w:fldChar w:fldCharType="end"/>
+        </w:r>
+      </w:p>
+    </w:sdtContent>
+  </w:sdt>
+  <w:p>
+    <w:pPr>
+      <w:pStyle w:val="Footer"/>
+    </w:pPr>
+  </w:p>
+</w:ftr>
 </file>
 
 <file path=word/footnotes.xml><?xml version="1.0" encoding="utf-8"?>
@@ -8591,18 +10455,15 @@
     <w:link w:val="Heading1Char"/>
     <w:uiPriority w:val="9"/>
     <w:qFormat/>
-    <w:rsid w:val="00CE2FBA"/>
+    <w:rsid w:val="00FF3C41"/>
     <w:pPr>
-      <w:keepNext/>
-      <w:keepLines/>
-      <w:spacing w:before="360" w:after="80"/>
       <w:outlineLvl w:val="0"/>
     </w:pPr>
     <w:rPr>
-      <w:rFonts w:asciiTheme="majorHAnsi" w:eastAsiaTheme="majorEastAsia" w:hAnsiTheme="majorHAnsi" w:cstheme="majorBidi"/>
-      <w:color w:val="0F4761" w:themeColor="accent1" w:themeShade="BF"/>
-      <w:sz w:val="40"/>
-      <w:szCs w:val="40"/>
+      <w:b/>
+      <w:bCs/>
+      <w:sz w:val="28"/>
+      <w:szCs w:val="28"/>
     </w:rPr>
   </w:style>
   <w:style w:type="paragraph" w:styleId="Heading2">
@@ -8611,21 +10472,18 @@
     <w:next w:val="Normal"/>
     <w:link w:val="Heading2Char"/>
     <w:uiPriority w:val="9"/>
-    <w:semiHidden/>
     <w:unhideWhenUsed/>
     <w:qFormat/>
-    <w:rsid w:val="00CE2FBA"/>
+    <w:rsid w:val="00FF3C41"/>
     <w:pPr>
-      <w:keepNext/>
-      <w:keepLines/>
-      <w:spacing w:before="160" w:after="80"/>
+      <w:ind w:left="360"/>
       <w:outlineLvl w:val="1"/>
     </w:pPr>
     <w:rPr>
-      <w:rFonts w:asciiTheme="majorHAnsi" w:eastAsiaTheme="majorEastAsia" w:hAnsiTheme="majorHAnsi" w:cstheme="majorBidi"/>
-      <w:color w:val="0F4761" w:themeColor="accent1" w:themeShade="BF"/>
-      <w:sz w:val="32"/>
-      <w:szCs w:val="32"/>
+      <w:b/>
+      <w:bCs/>
+      <w:sz w:val="28"/>
+      <w:szCs w:val="28"/>
     </w:rPr>
   </w:style>
   <w:style w:type="paragraph" w:styleId="Heading3">
@@ -8814,12 +10672,12 @@
     <w:basedOn w:val="DefaultParagraphFont"/>
     <w:link w:val="Heading1"/>
     <w:uiPriority w:val="9"/>
-    <w:rsid w:val="00CE2FBA"/>
+    <w:rsid w:val="00FF3C41"/>
     <w:rPr>
-      <w:rFonts w:asciiTheme="majorHAnsi" w:eastAsiaTheme="majorEastAsia" w:hAnsiTheme="majorHAnsi" w:cstheme="majorBidi"/>
-      <w:color w:val="0F4761" w:themeColor="accent1" w:themeShade="BF"/>
-      <w:sz w:val="40"/>
-      <w:szCs w:val="40"/>
+      <w:b/>
+      <w:bCs/>
+      <w:sz w:val="28"/>
+      <w:szCs w:val="28"/>
     </w:rPr>
   </w:style>
   <w:style w:type="character" w:customStyle="1" w:styleId="Heading2Char">
@@ -8827,13 +10685,12 @@
     <w:basedOn w:val="DefaultParagraphFont"/>
     <w:link w:val="Heading2"/>
     <w:uiPriority w:val="9"/>
-    <w:semiHidden/>
-    <w:rsid w:val="00CE2FBA"/>
+    <w:rsid w:val="00FF3C41"/>
     <w:rPr>
-      <w:rFonts w:asciiTheme="majorHAnsi" w:eastAsiaTheme="majorEastAsia" w:hAnsiTheme="majorHAnsi" w:cstheme="majorBidi"/>
-      <w:color w:val="0F4761" w:themeColor="accent1" w:themeShade="BF"/>
-      <w:sz w:val="32"/>
-      <w:szCs w:val="32"/>
+      <w:b/>
+      <w:bCs/>
+      <w:sz w:val="28"/>
+      <w:szCs w:val="28"/>
     </w:rPr>
   </w:style>
   <w:style w:type="character" w:customStyle="1" w:styleId="Heading3Char">
@@ -9163,6 +11020,61 @@
     <w:uiPriority w:val="99"/>
     <w:rsid w:val="009278A5"/>
   </w:style>
+  <w:style w:type="paragraph" w:styleId="TOCHeading">
+    <w:name w:val="TOC Heading"/>
+    <w:basedOn w:val="Heading1"/>
+    <w:next w:val="Normal"/>
+    <w:uiPriority w:val="39"/>
+    <w:unhideWhenUsed/>
+    <w:qFormat/>
+    <w:rsid w:val="00FF3C41"/>
+    <w:pPr>
+      <w:spacing w:before="240" w:after="0" w:line="259" w:lineRule="auto"/>
+      <w:outlineLvl w:val="9"/>
+    </w:pPr>
+    <w:rPr>
+      <w:kern w:val="0"/>
+      <w:sz w:val="32"/>
+      <w:szCs w:val="32"/>
+      <w14:ligatures w14:val="none"/>
+    </w:rPr>
+  </w:style>
+  <w:style w:type="paragraph" w:styleId="TOC1">
+    <w:name w:val="toc 1"/>
+    <w:basedOn w:val="Normal"/>
+    <w:next w:val="Normal"/>
+    <w:autoRedefine/>
+    <w:uiPriority w:val="39"/>
+    <w:unhideWhenUsed/>
+    <w:rsid w:val="00933614"/>
+    <w:pPr>
+      <w:spacing w:after="100"/>
+    </w:pPr>
+  </w:style>
+  <w:style w:type="paragraph" w:styleId="TOC2">
+    <w:name w:val="toc 2"/>
+    <w:basedOn w:val="Normal"/>
+    <w:next w:val="Normal"/>
+    <w:autoRedefine/>
+    <w:uiPriority w:val="39"/>
+    <w:unhideWhenUsed/>
+    <w:rsid w:val="00933614"/>
+    <w:pPr>
+      <w:spacing w:after="100"/>
+      <w:ind w:left="240"/>
+    </w:pPr>
+  </w:style>
+  <w:style w:type="character" w:styleId="Hyperlink">
+    <w:name w:val="Hyperlink"/>
+    <w:basedOn w:val="DefaultParagraphFont"/>
+    <w:uiPriority w:val="99"/>
+    <w:unhideWhenUsed/>
+    <w:rsid w:val="00933614"/>
+    <w:rPr>
+      <w:color w:val="467886" w:themeColor="hyperlink"/>
+      <w:u w:val="single"/>
+    </w:rPr>
+  </w:style>
 </w:styles>
 </file>
 

</xml_diff>